<commit_message>
Analitik dosyaları ve yeni materyaller güncellendi
</commit_message>
<xml_diff>
--- a/Türkish_Data Science in Media Buying & Strategy.docx
+++ b/Türkish_Data Science in Media Buying & Strategy.docx
@@ -6,6 +6,741 @@
       <w:pPr>
         <w:rPr>
           <w:rFonts w:ascii="Times New Roman" w:hAnsi="Times New Roman" w:cs="Times New Roman"/>
+          <w:b/>
+          <w:bCs/>
+          <w:sz w:val="24"/>
+          <w:szCs w:val="24"/>
+          <w:lang w:val="tr-TR"/>
+        </w:rPr>
+      </w:pPr>
+      <w:r>
+        <w:rPr>
+          <w:rFonts w:ascii="Segoe UI Emoji" w:hAnsi="Segoe UI Emoji" w:cs="Segoe UI Emoji"/>
+          <w:b/>
+          <w:bCs/>
+          <w:sz w:val="24"/>
+          <w:szCs w:val="24"/>
+          <w:lang w:val="tr-TR"/>
+        </w:rPr>
+        <w:t>🏆</w:t>
+      </w:r>
+      <w:r>
+        <w:rPr>
+          <w:rFonts w:ascii="Times New Roman" w:hAnsi="Times New Roman" w:cs="Times New Roman"/>
+          <w:b/>
+          <w:bCs/>
+          <w:sz w:val="24"/>
+          <w:szCs w:val="24"/>
+          <w:lang w:val="tr-TR"/>
+        </w:rPr>
+        <w:t xml:space="preserve"> 1. Altın Standart (Kesinlikle Almalısın)</w:t>
+      </w:r>
+    </w:p>
+    <w:p>
+      <w:pPr>
+        <w:rPr>
+          <w:rFonts w:ascii="Times New Roman" w:hAnsi="Times New Roman" w:cs="Times New Roman"/>
+          <w:sz w:val="24"/>
+          <w:szCs w:val="24"/>
+          <w:lang w:val="tr-TR"/>
+        </w:rPr>
+      </w:pPr>
+      <w:r>
+        <w:rPr>
+          <w:rFonts w:ascii="Times New Roman" w:hAnsi="Times New Roman" w:cs="Times New Roman"/>
+          <w:sz w:val="24"/>
+          <w:szCs w:val="24"/>
+          <w:lang w:val="tr-TR"/>
+        </w:rPr>
+        <w:t xml:space="preserve">Bu projeler, senin customer_segmentation.py kodunun temelini oluşturan </w:t>
+      </w:r>
+      <w:r>
+        <w:rPr>
+          <w:rFonts w:ascii="Times New Roman" w:hAnsi="Times New Roman" w:cs="Times New Roman"/>
+          <w:b/>
+          <w:bCs/>
+          <w:sz w:val="24"/>
+          <w:szCs w:val="24"/>
+          <w:lang w:val="tr-TR"/>
+        </w:rPr>
+        <w:t>"Veri Kaynağını"</w:t>
+      </w:r>
+      <w:r>
+        <w:rPr>
+          <w:rFonts w:ascii="Times New Roman" w:hAnsi="Times New Roman" w:cs="Times New Roman"/>
+          <w:sz w:val="24"/>
+          <w:szCs w:val="24"/>
+          <w:lang w:val="tr-TR"/>
+        </w:rPr>
+        <w:t xml:space="preserve"> ve </w:t>
+      </w:r>
+      <w:r>
+        <w:rPr>
+          <w:rFonts w:ascii="Times New Roman" w:hAnsi="Times New Roman" w:cs="Times New Roman"/>
+          <w:b/>
+          <w:bCs/>
+          <w:sz w:val="24"/>
+          <w:szCs w:val="24"/>
+          <w:lang w:val="tr-TR"/>
+        </w:rPr>
+        <w:t>"Analiz Mantığını"</w:t>
+      </w:r>
+      <w:r>
+        <w:rPr>
+          <w:rFonts w:ascii="Times New Roman" w:hAnsi="Times New Roman" w:cs="Times New Roman"/>
+          <w:sz w:val="24"/>
+          <w:szCs w:val="24"/>
+          <w:lang w:val="tr-TR"/>
+        </w:rPr>
+        <w:t xml:space="preserve"> öğretir.</w:t>
+      </w:r>
+    </w:p>
+    <w:p>
+      <w:pPr>
+        <w:rPr>
+          <w:rFonts w:ascii="Times New Roman" w:hAnsi="Times New Roman" w:cs="Times New Roman"/>
+          <w:b/>
+          <w:bCs/>
+          <w:sz w:val="24"/>
+          <w:szCs w:val="24"/>
+          <w:lang w:val="tr-TR"/>
+        </w:rPr>
+      </w:pPr>
+      <w:r>
+        <w:rPr>
+          <w:rFonts w:ascii="Times New Roman" w:hAnsi="Times New Roman" w:cs="Times New Roman"/>
+          <w:b/>
+          <w:bCs/>
+          <w:sz w:val="24"/>
+          <w:szCs w:val="24"/>
+          <w:highlight w:val="yellow"/>
+          <w:lang w:val="tr-TR"/>
+        </w:rPr>
+        <w:t>A. "Analyze Website Visitors with Google Analytics Segments"</w:t>
+      </w:r>
+    </w:p>
+    <w:p>
+      <w:pPr>
+        <w:numPr>
+          <w:ilvl w:val="0"/>
+          <w:numId w:val="10"/>
+        </w:numPr>
+        <w:rPr>
+          <w:rFonts w:ascii="Times New Roman" w:hAnsi="Times New Roman" w:cs="Times New Roman"/>
+          <w:sz w:val="24"/>
+          <w:szCs w:val="24"/>
+          <w:lang w:val="tr-TR"/>
+        </w:rPr>
+      </w:pPr>
+      <w:r>
+        <w:rPr>
+          <w:rFonts w:ascii="Times New Roman" w:hAnsi="Times New Roman" w:cs="Times New Roman"/>
+          <w:b/>
+          <w:bCs/>
+          <w:sz w:val="24"/>
+          <w:szCs w:val="24"/>
+          <w:lang w:val="tr-TR"/>
+        </w:rPr>
+        <w:t>Neden:</w:t>
+      </w:r>
+      <w:r>
+        <w:rPr>
+          <w:rFonts w:ascii="Times New Roman" w:hAnsi="Times New Roman" w:cs="Times New Roman"/>
+          <w:sz w:val="24"/>
+          <w:szCs w:val="24"/>
+          <w:lang w:val="tr-TR"/>
+        </w:rPr>
+        <w:t xml:space="preserve"> Senin yazdığın K-Means algoritmasının ham maddesi burasıdır. "Segment" kavramının iş dünyasındaki karşılığını öğretir.</w:t>
+      </w:r>
+    </w:p>
+    <w:p>
+      <w:pPr>
+        <w:numPr>
+          <w:ilvl w:val="0"/>
+          <w:numId w:val="10"/>
+        </w:numPr>
+        <w:rPr>
+          <w:rFonts w:ascii="Times New Roman" w:hAnsi="Times New Roman" w:cs="Times New Roman"/>
+          <w:sz w:val="24"/>
+          <w:szCs w:val="24"/>
+          <w:lang w:val="tr-TR"/>
+        </w:rPr>
+      </w:pPr>
+      <w:r>
+        <w:rPr>
+          <w:rFonts w:ascii="Times New Roman" w:hAnsi="Times New Roman" w:cs="Times New Roman"/>
+          <w:b/>
+          <w:bCs/>
+          <w:sz w:val="24"/>
+          <w:szCs w:val="24"/>
+          <w:lang w:val="tr-TR"/>
+        </w:rPr>
+        <w:t>Data Science Bağlantısı:</w:t>
+      </w:r>
+      <w:r>
+        <w:rPr>
+          <w:rFonts w:ascii="Times New Roman" w:hAnsi="Times New Roman" w:cs="Times New Roman"/>
+          <w:sz w:val="24"/>
+          <w:szCs w:val="24"/>
+          <w:lang w:val="tr-TR"/>
+        </w:rPr>
+        <w:t xml:space="preserve"> Buradaki segmentleri (örneğin "Mobile Users") alıp, Python'da </w:t>
+      </w:r>
+      <w:r>
+        <w:rPr>
+          <w:rFonts w:ascii="Times New Roman" w:hAnsi="Times New Roman" w:cs="Times New Roman"/>
+          <w:i/>
+          <w:iCs/>
+          <w:sz w:val="24"/>
+          <w:szCs w:val="24"/>
+          <w:lang w:val="tr-TR"/>
+        </w:rPr>
+        <w:t>Clustering</w:t>
+      </w:r>
+      <w:r>
+        <w:rPr>
+          <w:rFonts w:ascii="Times New Roman" w:hAnsi="Times New Roman" w:cs="Times New Roman"/>
+          <w:sz w:val="24"/>
+          <w:szCs w:val="24"/>
+          <w:lang w:val="tr-TR"/>
+        </w:rPr>
+        <w:t xml:space="preserve"> yaparak "Acaba bu mobil kullanıcılar kendi içlerinde de ayrışıyor mu?" sorusunu sorarsın.</w:t>
+      </w:r>
+    </w:p>
+    <w:p>
+      <w:pPr>
+        <w:numPr>
+          <w:ilvl w:val="0"/>
+          <w:numId w:val="10"/>
+        </w:numPr>
+        <w:rPr>
+          <w:rFonts w:ascii="Times New Roman" w:hAnsi="Times New Roman" w:cs="Times New Roman"/>
+          <w:sz w:val="24"/>
+          <w:szCs w:val="24"/>
+          <w:highlight w:val="yellow"/>
+          <w:lang w:val="tr-TR"/>
+        </w:rPr>
+      </w:pPr>
+      <w:r>
+        <w:rPr>
+          <w:rFonts w:ascii="Times New Roman" w:hAnsi="Times New Roman" w:cs="Times New Roman"/>
+          <w:b/>
+          <w:bCs/>
+          <w:sz w:val="24"/>
+          <w:szCs w:val="24"/>
+          <w:highlight w:val="yellow"/>
+          <w:lang w:val="tr-TR"/>
+        </w:rPr>
+        <w:t>Repo Modülü:</w:t>
+      </w:r>
+      <w:r>
+        <w:rPr>
+          <w:rFonts w:ascii="Times New Roman" w:hAnsi="Times New Roman" w:cs="Times New Roman"/>
+          <w:sz w:val="24"/>
+          <w:szCs w:val="24"/>
+          <w:highlight w:val="yellow"/>
+          <w:lang w:val="tr-TR"/>
+        </w:rPr>
+        <w:t xml:space="preserve"> 01_audience_intelligence</w:t>
+      </w:r>
+    </w:p>
+    <w:p>
+      <w:pPr>
+        <w:rPr>
+          <w:rFonts w:ascii="Times New Roman" w:hAnsi="Times New Roman" w:cs="Times New Roman"/>
+          <w:b/>
+          <w:bCs/>
+          <w:sz w:val="24"/>
+          <w:szCs w:val="24"/>
+          <w:lang w:val="tr-TR"/>
+        </w:rPr>
+      </w:pPr>
+      <w:r>
+        <w:rPr>
+          <w:rFonts w:ascii="Times New Roman" w:hAnsi="Times New Roman" w:cs="Times New Roman"/>
+          <w:b/>
+          <w:bCs/>
+          <w:sz w:val="24"/>
+          <w:szCs w:val="24"/>
+          <w:highlight w:val="yellow"/>
+          <w:lang w:val="tr-TR"/>
+        </w:rPr>
+        <w:t>B. "Digging Deeper into Audience Reports in Google Analytics"</w:t>
+      </w:r>
+    </w:p>
+    <w:p>
+      <w:pPr>
+        <w:numPr>
+          <w:ilvl w:val="0"/>
+          <w:numId w:val="11"/>
+        </w:numPr>
+        <w:rPr>
+          <w:rFonts w:ascii="Times New Roman" w:hAnsi="Times New Roman" w:cs="Times New Roman"/>
+          <w:sz w:val="24"/>
+          <w:szCs w:val="24"/>
+          <w:lang w:val="tr-TR"/>
+        </w:rPr>
+      </w:pPr>
+      <w:r>
+        <w:rPr>
+          <w:rFonts w:ascii="Times New Roman" w:hAnsi="Times New Roman" w:cs="Times New Roman"/>
+          <w:b/>
+          <w:bCs/>
+          <w:sz w:val="24"/>
+          <w:szCs w:val="24"/>
+          <w:lang w:val="tr-TR"/>
+        </w:rPr>
+        <w:t>Neden:</w:t>
+      </w:r>
+      <w:r>
+        <w:rPr>
+          <w:rFonts w:ascii="Times New Roman" w:hAnsi="Times New Roman" w:cs="Times New Roman"/>
+          <w:sz w:val="24"/>
+          <w:szCs w:val="24"/>
+          <w:lang w:val="tr-TR"/>
+        </w:rPr>
+        <w:t xml:space="preserve"> Veri biliminde </w:t>
+      </w:r>
+      <w:r>
+        <w:rPr>
+          <w:rFonts w:ascii="Times New Roman" w:hAnsi="Times New Roman" w:cs="Times New Roman"/>
+          <w:b/>
+          <w:bCs/>
+          <w:sz w:val="24"/>
+          <w:szCs w:val="24"/>
+          <w:lang w:val="tr-TR"/>
+        </w:rPr>
+        <w:t>Feature Engineering</w:t>
+      </w:r>
+      <w:r>
+        <w:rPr>
+          <w:rFonts w:ascii="Times New Roman" w:hAnsi="Times New Roman" w:cs="Times New Roman"/>
+          <w:sz w:val="24"/>
+          <w:szCs w:val="24"/>
+          <w:lang w:val="tr-TR"/>
+        </w:rPr>
+        <w:t xml:space="preserve"> (Özellik Mühendisliği) yapmak için hangi metriklerin olduğunu (Bounce Rate, Session Duration) bilmen gerekir. Bu proje sana hangi feature'ların önemli olduğunu gösterir.</w:t>
+      </w:r>
+    </w:p>
+    <w:p>
+      <w:pPr>
+        <w:numPr>
+          <w:ilvl w:val="0"/>
+          <w:numId w:val="11"/>
+        </w:numPr>
+        <w:rPr>
+          <w:rFonts w:ascii="Times New Roman" w:hAnsi="Times New Roman" w:cs="Times New Roman"/>
+          <w:sz w:val="24"/>
+          <w:szCs w:val="24"/>
+          <w:lang w:val="tr-TR"/>
+        </w:rPr>
+      </w:pPr>
+      <w:r>
+        <w:rPr>
+          <w:rFonts w:ascii="Times New Roman" w:hAnsi="Times New Roman" w:cs="Times New Roman"/>
+          <w:b/>
+          <w:bCs/>
+          <w:sz w:val="24"/>
+          <w:szCs w:val="24"/>
+          <w:lang w:val="tr-TR"/>
+        </w:rPr>
+        <w:t>Data Science Bağlantısı:</w:t>
+      </w:r>
+      <w:r>
+        <w:rPr>
+          <w:rFonts w:ascii="Times New Roman" w:hAnsi="Times New Roman" w:cs="Times New Roman"/>
+          <w:sz w:val="24"/>
+          <w:szCs w:val="24"/>
+          <w:lang w:val="tr-TR"/>
+        </w:rPr>
+        <w:t xml:space="preserve"> Buradan öğrendiğin metrikleri, Python'daki modeline input variable olarak verirsin.</w:t>
+      </w:r>
+    </w:p>
+    <w:p>
+      <w:pPr>
+        <w:numPr>
+          <w:ilvl w:val="0"/>
+          <w:numId w:val="11"/>
+        </w:numPr>
+        <w:rPr>
+          <w:rFonts w:ascii="Times New Roman" w:hAnsi="Times New Roman" w:cs="Times New Roman"/>
+          <w:sz w:val="24"/>
+          <w:szCs w:val="24"/>
+          <w:highlight w:val="yellow"/>
+          <w:lang w:val="tr-TR"/>
+        </w:rPr>
+      </w:pPr>
+      <w:r>
+        <w:rPr>
+          <w:rFonts w:ascii="Times New Roman" w:hAnsi="Times New Roman" w:cs="Times New Roman"/>
+          <w:b/>
+          <w:bCs/>
+          <w:sz w:val="24"/>
+          <w:szCs w:val="24"/>
+          <w:highlight w:val="yellow"/>
+          <w:lang w:val="tr-TR"/>
+        </w:rPr>
+        <w:t>Repo Modülü:</w:t>
+      </w:r>
+      <w:r>
+        <w:rPr>
+          <w:rFonts w:ascii="Times New Roman" w:hAnsi="Times New Roman" w:cs="Times New Roman"/>
+          <w:sz w:val="24"/>
+          <w:szCs w:val="24"/>
+          <w:highlight w:val="yellow"/>
+          <w:lang w:val="tr-TR"/>
+        </w:rPr>
+        <w:t xml:space="preserve"> 01_audience_intelligence</w:t>
+      </w:r>
+    </w:p>
+    <w:p>
+      <w:pPr>
+        <w:rPr>
+          <w:rFonts w:ascii="Times New Roman" w:hAnsi="Times New Roman" w:cs="Times New Roman"/>
+          <w:b/>
+          <w:bCs/>
+          <w:sz w:val="24"/>
+          <w:szCs w:val="24"/>
+          <w:lang w:val="tr-TR"/>
+        </w:rPr>
+      </w:pPr>
+      <w:r>
+        <w:rPr>
+          <w:rFonts w:ascii="Times New Roman" w:hAnsi="Times New Roman" w:cs="Times New Roman"/>
+          <w:b/>
+          <w:bCs/>
+          <w:sz w:val="24"/>
+          <w:szCs w:val="24"/>
+          <w:lang w:val="tr-TR"/>
+        </w:rPr>
+        <w:t>C. "Create an A/B web page marketing test with Google Optimize"</w:t>
+      </w:r>
+    </w:p>
+    <w:p>
+      <w:pPr>
+        <w:numPr>
+          <w:ilvl w:val="0"/>
+          <w:numId w:val="12"/>
+        </w:numPr>
+        <w:rPr>
+          <w:rFonts w:ascii="Times New Roman" w:hAnsi="Times New Roman" w:cs="Times New Roman"/>
+          <w:sz w:val="24"/>
+          <w:szCs w:val="24"/>
+          <w:lang w:val="tr-TR"/>
+        </w:rPr>
+      </w:pPr>
+      <w:r>
+        <w:rPr>
+          <w:rFonts w:ascii="Times New Roman" w:hAnsi="Times New Roman" w:cs="Times New Roman"/>
+          <w:b/>
+          <w:bCs/>
+          <w:sz w:val="24"/>
+          <w:szCs w:val="24"/>
+          <w:lang w:val="tr-TR"/>
+        </w:rPr>
+        <w:t>Neden:</w:t>
+      </w:r>
+      <w:r>
+        <w:rPr>
+          <w:rFonts w:ascii="Times New Roman" w:hAnsi="Times New Roman" w:cs="Times New Roman"/>
+          <w:sz w:val="24"/>
+          <w:szCs w:val="24"/>
+          <w:lang w:val="tr-TR"/>
+        </w:rPr>
+        <w:t xml:space="preserve"> Veri Biliminin kalbi </w:t>
+      </w:r>
+      <w:r>
+        <w:rPr>
+          <w:rFonts w:ascii="Times New Roman" w:hAnsi="Times New Roman" w:cs="Times New Roman"/>
+          <w:b/>
+          <w:bCs/>
+          <w:sz w:val="24"/>
+          <w:szCs w:val="24"/>
+          <w:lang w:val="tr-TR"/>
+        </w:rPr>
+        <w:t>Deney Tasarımıdır (Experimental Design)</w:t>
+      </w:r>
+      <w:r>
+        <w:rPr>
+          <w:rFonts w:ascii="Times New Roman" w:hAnsi="Times New Roman" w:cs="Times New Roman"/>
+          <w:sz w:val="24"/>
+          <w:szCs w:val="24"/>
+          <w:lang w:val="tr-TR"/>
+        </w:rPr>
+        <w:t>. Bir model kurduğunda (örneğin Lookalike), modelin başarılı olup olmadığını A/B testi ile ölçersin.</w:t>
+      </w:r>
+    </w:p>
+    <w:p>
+      <w:pPr>
+        <w:numPr>
+          <w:ilvl w:val="0"/>
+          <w:numId w:val="12"/>
+        </w:numPr>
+        <w:rPr>
+          <w:rFonts w:ascii="Times New Roman" w:hAnsi="Times New Roman" w:cs="Times New Roman"/>
+          <w:sz w:val="24"/>
+          <w:szCs w:val="24"/>
+          <w:lang w:val="tr-TR"/>
+        </w:rPr>
+      </w:pPr>
+      <w:r>
+        <w:rPr>
+          <w:rFonts w:ascii="Times New Roman" w:hAnsi="Times New Roman" w:cs="Times New Roman"/>
+          <w:b/>
+          <w:bCs/>
+          <w:sz w:val="24"/>
+          <w:szCs w:val="24"/>
+          <w:lang w:val="tr-TR"/>
+        </w:rPr>
+        <w:t>Data Science Bağlantısı:</w:t>
+      </w:r>
+      <w:r>
+        <w:rPr>
+          <w:rFonts w:ascii="Times New Roman" w:hAnsi="Times New Roman" w:cs="Times New Roman"/>
+          <w:sz w:val="24"/>
+          <w:szCs w:val="24"/>
+          <w:lang w:val="tr-TR"/>
+        </w:rPr>
+        <w:t xml:space="preserve"> "Hypothesis Testing" ve "Statistical Significance" (P-Value) kavramlarını burada pratiğe dökersin.</w:t>
+      </w:r>
+    </w:p>
+    <w:p>
+      <w:pPr>
+        <w:numPr>
+          <w:ilvl w:val="0"/>
+          <w:numId w:val="12"/>
+        </w:numPr>
+        <w:rPr>
+          <w:rFonts w:ascii="Times New Roman" w:hAnsi="Times New Roman" w:cs="Times New Roman"/>
+          <w:sz w:val="24"/>
+          <w:szCs w:val="24"/>
+          <w:lang w:val="tr-TR"/>
+        </w:rPr>
+      </w:pPr>
+      <w:r>
+        <w:rPr>
+          <w:rFonts w:ascii="Times New Roman" w:hAnsi="Times New Roman" w:cs="Times New Roman"/>
+          <w:b/>
+          <w:bCs/>
+          <w:sz w:val="24"/>
+          <w:szCs w:val="24"/>
+          <w:lang w:val="tr-TR"/>
+        </w:rPr>
+        <w:t>Repo Modülü:</w:t>
+      </w:r>
+      <w:r>
+        <w:rPr>
+          <w:rFonts w:ascii="Times New Roman" w:hAnsi="Times New Roman" w:cs="Times New Roman"/>
+          <w:sz w:val="24"/>
+          <w:szCs w:val="24"/>
+          <w:lang w:val="tr-TR"/>
+        </w:rPr>
+        <w:t xml:space="preserve"> 02_marketing_mix_modeling (Optimizasyon kısmı için).</w:t>
+      </w:r>
+    </w:p>
+    <w:p>
+      <w:pPr>
+        <w:rPr>
+          <w:rFonts w:ascii="Times New Roman" w:hAnsi="Times New Roman" w:cs="Times New Roman"/>
+          <w:sz w:val="24"/>
+          <w:szCs w:val="24"/>
+          <w:lang w:val="tr-TR"/>
+        </w:rPr>
+      </w:pPr>
+      <w:r>
+        <w:rPr>
+          <w:rFonts w:ascii="Times New Roman" w:hAnsi="Times New Roman" w:cs="Times New Roman"/>
+          <w:sz w:val="24"/>
+          <w:szCs w:val="24"/>
+          <w:lang w:val="tr-TR"/>
+        </w:rPr>
+        <w:pict w14:anchorId="47893EF3">
+          <v:rect id="_x0000_i1025" style="width:0;height:1.5pt" o:hralign="center" o:hrstd="t" o:hr="t" fillcolor="#a0a0a0" stroked="f"/>
+        </w:pict>
+      </w:r>
+    </w:p>
+    <w:p>
+      <w:pPr>
+        <w:rPr>
+          <w:rFonts w:ascii="Times New Roman" w:hAnsi="Times New Roman" w:cs="Times New Roman"/>
+          <w:b/>
+          <w:bCs/>
+          <w:sz w:val="24"/>
+          <w:szCs w:val="24"/>
+          <w:lang w:val="tr-TR"/>
+        </w:rPr>
+      </w:pPr>
+      <w:r>
+        <w:rPr>
+          <w:rFonts w:ascii="Segoe UI Emoji" w:hAnsi="Segoe UI Emoji" w:cs="Segoe UI Emoji"/>
+          <w:b/>
+          <w:bCs/>
+          <w:sz w:val="24"/>
+          <w:szCs w:val="24"/>
+          <w:lang w:val="tr-TR"/>
+        </w:rPr>
+        <w:t>🥈</w:t>
+      </w:r>
+      <w:r>
+        <w:rPr>
+          <w:rFonts w:ascii="Times New Roman" w:hAnsi="Times New Roman" w:cs="Times New Roman"/>
+          <w:b/>
+          <w:bCs/>
+          <w:sz w:val="24"/>
+          <w:szCs w:val="24"/>
+          <w:lang w:val="tr-TR"/>
+        </w:rPr>
+        <w:t xml:space="preserve"> 2. Gümüş Standart (Domain Bilgisi İçin Gerekli)</w:t>
+      </w:r>
+    </w:p>
+    <w:p>
+      <w:pPr>
+        <w:rPr>
+          <w:rFonts w:ascii="Times New Roman" w:hAnsi="Times New Roman" w:cs="Times New Roman"/>
+          <w:sz w:val="24"/>
+          <w:szCs w:val="24"/>
+          <w:lang w:val="tr-TR"/>
+        </w:rPr>
+      </w:pPr>
+      <w:r>
+        <w:rPr>
+          <w:rFonts w:ascii="Times New Roman" w:hAnsi="Times New Roman" w:cs="Times New Roman"/>
+          <w:sz w:val="24"/>
+          <w:szCs w:val="24"/>
+          <w:lang w:val="tr-TR"/>
+        </w:rPr>
+        <w:t>Bu projeler kod yazmaz ama veriyi tanımanı sağlar.</w:t>
+      </w:r>
+    </w:p>
+    <w:p>
+      <w:pPr>
+        <w:rPr>
+          <w:rFonts w:ascii="Times New Roman" w:hAnsi="Times New Roman" w:cs="Times New Roman"/>
+          <w:b/>
+          <w:bCs/>
+          <w:sz w:val="24"/>
+          <w:szCs w:val="24"/>
+          <w:lang w:val="tr-TR"/>
+        </w:rPr>
+      </w:pPr>
+      <w:r>
+        <w:rPr>
+          <w:rFonts w:ascii="Times New Roman" w:hAnsi="Times New Roman" w:cs="Times New Roman"/>
+          <w:b/>
+          <w:bCs/>
+          <w:sz w:val="24"/>
+          <w:szCs w:val="24"/>
+          <w:lang w:val="tr-TR"/>
+        </w:rPr>
+        <w:t>D. "Audience Demographics with Facebook Audience Insights"</w:t>
+      </w:r>
+    </w:p>
+    <w:p>
+      <w:pPr>
+        <w:rPr>
+          <w:rFonts w:ascii="Times New Roman" w:hAnsi="Times New Roman" w:cs="Times New Roman"/>
+          <w:b/>
+          <w:bCs/>
+          <w:sz w:val="24"/>
+          <w:szCs w:val="24"/>
+          <w:lang w:val="tr-TR"/>
+        </w:rPr>
+      </w:pPr>
+      <w:r>
+        <w:rPr>
+          <w:rFonts w:ascii="Times New Roman" w:hAnsi="Times New Roman" w:cs="Times New Roman"/>
+          <w:b/>
+          <w:bCs/>
+          <w:sz w:val="24"/>
+          <w:szCs w:val="24"/>
+          <w:lang w:val="tr-TR"/>
+        </w:rPr>
+        <w:t>E. "How to find audience interests with Meta Business Suite"</w:t>
+      </w:r>
+    </w:p>
+    <w:p>
+      <w:pPr>
+        <w:numPr>
+          <w:ilvl w:val="0"/>
+          <w:numId w:val="13"/>
+        </w:numPr>
+        <w:rPr>
+          <w:rFonts w:ascii="Times New Roman" w:hAnsi="Times New Roman" w:cs="Times New Roman"/>
+          <w:sz w:val="24"/>
+          <w:szCs w:val="24"/>
+          <w:lang w:val="tr-TR"/>
+        </w:rPr>
+      </w:pPr>
+      <w:r>
+        <w:rPr>
+          <w:rFonts w:ascii="Times New Roman" w:hAnsi="Times New Roman" w:cs="Times New Roman"/>
+          <w:b/>
+          <w:bCs/>
+          <w:sz w:val="24"/>
+          <w:szCs w:val="24"/>
+          <w:lang w:val="tr-TR"/>
+        </w:rPr>
+        <w:t>Neden:</w:t>
+      </w:r>
+      <w:r>
+        <w:rPr>
+          <w:rFonts w:ascii="Times New Roman" w:hAnsi="Times New Roman" w:cs="Times New Roman"/>
+          <w:sz w:val="24"/>
+          <w:szCs w:val="24"/>
+          <w:lang w:val="tr-TR"/>
+        </w:rPr>
+        <w:t xml:space="preserve"> Sosyal medya verisinin yapısını (ilgi alanları, demografi) anlaman lazım. "Psychographic Data" dediğimiz verinin kaynağı burasıdır.</w:t>
+      </w:r>
+    </w:p>
+    <w:p>
+      <w:pPr>
+        <w:numPr>
+          <w:ilvl w:val="0"/>
+          <w:numId w:val="13"/>
+        </w:numPr>
+        <w:rPr>
+          <w:rFonts w:ascii="Times New Roman" w:hAnsi="Times New Roman" w:cs="Times New Roman"/>
+          <w:sz w:val="24"/>
+          <w:szCs w:val="24"/>
+          <w:lang w:val="tr-TR"/>
+        </w:rPr>
+      </w:pPr>
+      <w:r>
+        <w:rPr>
+          <w:rFonts w:ascii="Times New Roman" w:hAnsi="Times New Roman" w:cs="Times New Roman"/>
+          <w:b/>
+          <w:bCs/>
+          <w:sz w:val="24"/>
+          <w:szCs w:val="24"/>
+          <w:lang w:val="tr-TR"/>
+        </w:rPr>
+        <w:t>Data Science Twist:</w:t>
+      </w:r>
+      <w:r>
+        <w:rPr>
+          <w:rFonts w:ascii="Times New Roman" w:hAnsi="Times New Roman" w:cs="Times New Roman"/>
+          <w:sz w:val="24"/>
+          <w:szCs w:val="24"/>
+          <w:lang w:val="tr-TR"/>
+        </w:rPr>
+        <w:t xml:space="preserve"> Bu projeleri yaparken kendine şu soruyu sor: </w:t>
+      </w:r>
+      <w:r>
+        <w:rPr>
+          <w:rFonts w:ascii="Times New Roman" w:hAnsi="Times New Roman" w:cs="Times New Roman"/>
+          <w:i/>
+          <w:iCs/>
+          <w:sz w:val="24"/>
+          <w:szCs w:val="24"/>
+          <w:lang w:val="tr-TR"/>
+        </w:rPr>
+        <w:t>"Ben bu veriyi API (Graph API) ile Python'a çeksem, bu ilgi alanlarını birer vektöre dönüştürüp (One-Hot Encoding) benzerlik analizi (Cosine Similarity) yapabilir miyim?"</w:t>
+      </w:r>
+    </w:p>
+    <w:p>
+      <w:pPr>
+        <w:rPr>
+          <w:rFonts w:ascii="Times New Roman" w:hAnsi="Times New Roman" w:cs="Times New Roman"/>
           <w:sz w:val="24"/>
           <w:szCs w:val="24"/>
           <w:lang w:val="tr-TR"/>
@@ -580,26 +1315,26 @@
           <w:szCs w:val="24"/>
           <w:lang w:val="tr-TR"/>
         </w:rPr>
+        <w:t>4. Real-Time Bidding (RTB) &amp; Programmatic Optimization</w:t>
+      </w:r>
+    </w:p>
+    <w:p>
+      <w:pPr>
+        <w:rPr>
+          <w:rFonts w:ascii="Times New Roman" w:hAnsi="Times New Roman" w:cs="Times New Roman"/>
+          <w:sz w:val="24"/>
+          <w:szCs w:val="24"/>
+          <w:lang w:val="tr-TR"/>
+        </w:rPr>
+      </w:pPr>
+      <w:r>
+        <w:rPr>
+          <w:rFonts w:ascii="Times New Roman" w:hAnsi="Times New Roman" w:cs="Times New Roman"/>
+          <w:sz w:val="24"/>
+          <w:szCs w:val="24"/>
+          <w:lang w:val="tr-TR"/>
+        </w:rPr>
         <w:lastRenderedPageBreak/>
-        <w:t>4. Real-Time Bidding (RTB) &amp; Programmatic Optimization</w:t>
-      </w:r>
-    </w:p>
-    <w:p>
-      <w:pPr>
-        <w:rPr>
-          <w:rFonts w:ascii="Times New Roman" w:hAnsi="Times New Roman" w:cs="Times New Roman"/>
-          <w:sz w:val="24"/>
-          <w:szCs w:val="24"/>
-          <w:lang w:val="tr-TR"/>
-        </w:rPr>
-      </w:pPr>
-      <w:r>
-        <w:rPr>
-          <w:rFonts w:ascii="Times New Roman" w:hAnsi="Times New Roman" w:cs="Times New Roman"/>
-          <w:sz w:val="24"/>
-          <w:szCs w:val="24"/>
-          <w:lang w:val="tr-TR"/>
-        </w:rPr>
         <w:t>Dijital medyada reklam alanları milisaniyeler içinde açık artırma ile satılır.</w:t>
       </w:r>
     </w:p>
@@ -1309,6 +2044,9 @@
           <w:ilvl w:val="0"/>
           <w:numId w:val="9"/>
         </w:numPr>
+        <w:pBdr>
+          <w:bottom w:val="single" w:sz="6" w:space="1" w:color="auto"/>
+        </w:pBdr>
         <w:rPr>
           <w:rFonts w:ascii="Times New Roman" w:hAnsi="Times New Roman" w:cs="Times New Roman"/>
           <w:sz w:val="24"/>
@@ -1345,6 +2083,1527 @@
           <w:sz w:val="24"/>
           <w:szCs w:val="24"/>
           <w:lang w:val="tr-TR"/>
+        </w:rPr>
+      </w:pPr>
+    </w:p>
+    <w:p>
+      <w:pPr>
+        <w:rPr>
+          <w:rFonts w:ascii="Times New Roman" w:hAnsi="Times New Roman" w:cs="Times New Roman"/>
+          <w:b/>
+          <w:bCs/>
+          <w:sz w:val="24"/>
+          <w:szCs w:val="24"/>
+        </w:rPr>
+      </w:pPr>
+      <w:r>
+        <w:rPr>
+          <w:rFonts w:ascii="Times New Roman" w:hAnsi="Times New Roman" w:cs="Times New Roman"/>
+          <w:b/>
+          <w:bCs/>
+          <w:sz w:val="24"/>
+          <w:szCs w:val="24"/>
+        </w:rPr>
+        <w:t>Küresel Marka Pazar Segmentasyon Raporu</w:t>
+      </w:r>
+    </w:p>
+    <w:p>
+      <w:pPr>
+        <w:rPr>
+          <w:rFonts w:ascii="Times New Roman" w:hAnsi="Times New Roman" w:cs="Times New Roman"/>
+          <w:b/>
+          <w:bCs/>
+          <w:sz w:val="24"/>
+          <w:szCs w:val="24"/>
+        </w:rPr>
+      </w:pPr>
+      <w:r>
+        <w:rPr>
+          <w:rFonts w:ascii="Times New Roman" w:hAnsi="Times New Roman" w:cs="Times New Roman"/>
+          <w:b/>
+          <w:bCs/>
+          <w:sz w:val="24"/>
+          <w:szCs w:val="24"/>
+        </w:rPr>
+        <w:t>1. Google Analytics 4 (GA4) Kitle Segmentasyon Yöntemleri ve Yetenekleri</w:t>
+      </w:r>
+    </w:p>
+    <w:p>
+      <w:pPr>
+        <w:rPr>
+          <w:rFonts w:ascii="Times New Roman" w:hAnsi="Times New Roman" w:cs="Times New Roman"/>
+          <w:sz w:val="24"/>
+          <w:szCs w:val="24"/>
+        </w:rPr>
+      </w:pPr>
+      <w:r>
+        <w:rPr>
+          <w:rFonts w:ascii="Times New Roman" w:hAnsi="Times New Roman" w:cs="Times New Roman"/>
+          <w:sz w:val="24"/>
+          <w:szCs w:val="24"/>
+        </w:rPr>
+        <w:t xml:space="preserve">Global markaların stratejik kararlar alırken kullandığı temel segmentasyon yapıları GA4 içerisinde iki ana başlıkta incelenir: </w:t>
+      </w:r>
+      <w:r>
+        <w:rPr>
+          <w:rFonts w:ascii="Times New Roman" w:hAnsi="Times New Roman" w:cs="Times New Roman"/>
+          <w:b/>
+          <w:bCs/>
+          <w:sz w:val="24"/>
+          <w:szCs w:val="24"/>
+        </w:rPr>
+        <w:t>Segmentler (Segments)</w:t>
+      </w:r>
+      <w:r>
+        <w:rPr>
+          <w:rFonts w:ascii="Times New Roman" w:hAnsi="Times New Roman" w:cs="Times New Roman"/>
+          <w:sz w:val="24"/>
+          <w:szCs w:val="24"/>
+        </w:rPr>
+        <w:t xml:space="preserve"> ve </w:t>
+      </w:r>
+      <w:r>
+        <w:rPr>
+          <w:rFonts w:ascii="Times New Roman" w:hAnsi="Times New Roman" w:cs="Times New Roman"/>
+          <w:b/>
+          <w:bCs/>
+          <w:sz w:val="24"/>
+          <w:szCs w:val="24"/>
+        </w:rPr>
+        <w:t>Kitleler (Audiences)</w:t>
+      </w:r>
+      <w:r>
+        <w:rPr>
+          <w:rFonts w:ascii="Times New Roman" w:hAnsi="Times New Roman" w:cs="Times New Roman"/>
+          <w:sz w:val="24"/>
+          <w:szCs w:val="24"/>
+        </w:rPr>
+        <w:t>.</w:t>
+      </w:r>
+    </w:p>
+    <w:p>
+      <w:pPr>
+        <w:numPr>
+          <w:ilvl w:val="0"/>
+          <w:numId w:val="14"/>
+        </w:numPr>
+        <w:rPr>
+          <w:rFonts w:ascii="Times New Roman" w:hAnsi="Times New Roman" w:cs="Times New Roman"/>
+          <w:sz w:val="24"/>
+          <w:szCs w:val="24"/>
+        </w:rPr>
+      </w:pPr>
+      <w:r>
+        <w:rPr>
+          <w:rFonts w:ascii="Times New Roman" w:hAnsi="Times New Roman" w:cs="Times New Roman"/>
+          <w:b/>
+          <w:bCs/>
+          <w:sz w:val="24"/>
+          <w:szCs w:val="24"/>
+        </w:rPr>
+        <w:t>Segmentler (Keşfet Bölümü):</w:t>
+      </w:r>
+      <w:r>
+        <w:rPr>
+          <w:rFonts w:ascii="Times New Roman" w:hAnsi="Times New Roman" w:cs="Times New Roman"/>
+          <w:sz w:val="24"/>
+          <w:szCs w:val="24"/>
+        </w:rPr>
+        <w:t xml:space="preserve"> Sadece </w:t>
+      </w:r>
+      <w:r>
+        <w:rPr>
+          <w:rFonts w:ascii="Times New Roman" w:hAnsi="Times New Roman" w:cs="Times New Roman"/>
+          <w:i/>
+          <w:iCs/>
+          <w:sz w:val="24"/>
+          <w:szCs w:val="24"/>
+        </w:rPr>
+        <w:t>Keşfet (Explore)</w:t>
+      </w:r>
+      <w:r>
+        <w:rPr>
+          <w:rFonts w:ascii="Times New Roman" w:hAnsi="Times New Roman" w:cs="Times New Roman"/>
+          <w:sz w:val="24"/>
+          <w:szCs w:val="24"/>
+        </w:rPr>
+        <w:t xml:space="preserve"> raporlarında kullanılır ve geriye dönük veriyi analiz edebilir.</w:t>
+      </w:r>
+    </w:p>
+    <w:p>
+      <w:pPr>
+        <w:numPr>
+          <w:ilvl w:val="1"/>
+          <w:numId w:val="14"/>
+        </w:numPr>
+        <w:rPr>
+          <w:rFonts w:ascii="Times New Roman" w:hAnsi="Times New Roman" w:cs="Times New Roman"/>
+          <w:sz w:val="24"/>
+          <w:szCs w:val="24"/>
+        </w:rPr>
+      </w:pPr>
+      <w:r>
+        <w:rPr>
+          <w:rFonts w:ascii="Times New Roman" w:hAnsi="Times New Roman" w:cs="Times New Roman"/>
+          <w:b/>
+          <w:bCs/>
+          <w:sz w:val="24"/>
+          <w:szCs w:val="24"/>
+        </w:rPr>
+        <w:t>Kullanıcı Segmentleri (User Segments):</w:t>
+      </w:r>
+      <w:r>
+        <w:rPr>
+          <w:rFonts w:ascii="Times New Roman" w:hAnsi="Times New Roman" w:cs="Times New Roman"/>
+          <w:sz w:val="24"/>
+          <w:szCs w:val="24"/>
+        </w:rPr>
+        <w:t xml:space="preserve"> Belirli davranışları sergileyen kullanıcıları (ör. "Son 30 günde 3 kez siteyi ziyaret edenler") analiz eder.</w:t>
+      </w:r>
+    </w:p>
+    <w:p>
+      <w:pPr>
+        <w:numPr>
+          <w:ilvl w:val="1"/>
+          <w:numId w:val="14"/>
+        </w:numPr>
+        <w:rPr>
+          <w:rFonts w:ascii="Times New Roman" w:hAnsi="Times New Roman" w:cs="Times New Roman"/>
+          <w:sz w:val="24"/>
+          <w:szCs w:val="24"/>
+        </w:rPr>
+      </w:pPr>
+      <w:r>
+        <w:rPr>
+          <w:rFonts w:ascii="Times New Roman" w:hAnsi="Times New Roman" w:cs="Times New Roman"/>
+          <w:b/>
+          <w:bCs/>
+          <w:sz w:val="24"/>
+          <w:szCs w:val="24"/>
+        </w:rPr>
+        <w:t>Oturum Segmentleri (Session Segments):</w:t>
+      </w:r>
+      <w:r>
+        <w:rPr>
+          <w:rFonts w:ascii="Times New Roman" w:hAnsi="Times New Roman" w:cs="Times New Roman"/>
+          <w:sz w:val="24"/>
+          <w:szCs w:val="24"/>
+        </w:rPr>
+        <w:t xml:space="preserve"> Belirli kriterlerin gerçekleştiği oturumları filtreler (ör. "Sadece Almanya kaynaklı ve 'satın alma' ile biten oturumlar").</w:t>
+      </w:r>
+    </w:p>
+    <w:p>
+      <w:pPr>
+        <w:numPr>
+          <w:ilvl w:val="1"/>
+          <w:numId w:val="14"/>
+        </w:numPr>
+        <w:rPr>
+          <w:rFonts w:ascii="Times New Roman" w:hAnsi="Times New Roman" w:cs="Times New Roman"/>
+          <w:sz w:val="24"/>
+          <w:szCs w:val="24"/>
+        </w:rPr>
+      </w:pPr>
+      <w:r>
+        <w:rPr>
+          <w:rFonts w:ascii="Times New Roman" w:hAnsi="Times New Roman" w:cs="Times New Roman"/>
+          <w:b/>
+          <w:bCs/>
+          <w:sz w:val="24"/>
+          <w:szCs w:val="24"/>
+        </w:rPr>
+        <w:t>Etkinlik Segmentleri (Event Segments):</w:t>
+      </w:r>
+      <w:r>
+        <w:rPr>
+          <w:rFonts w:ascii="Times New Roman" w:hAnsi="Times New Roman" w:cs="Times New Roman"/>
+          <w:sz w:val="24"/>
+          <w:szCs w:val="24"/>
+        </w:rPr>
+        <w:t xml:space="preserve"> Yalnızca belirli etkileşimleri izole eder.</w:t>
+      </w:r>
+    </w:p>
+    <w:p>
+      <w:pPr>
+        <w:numPr>
+          <w:ilvl w:val="0"/>
+          <w:numId w:val="14"/>
+        </w:numPr>
+        <w:rPr>
+          <w:rFonts w:ascii="Times New Roman" w:hAnsi="Times New Roman" w:cs="Times New Roman"/>
+          <w:sz w:val="24"/>
+          <w:szCs w:val="24"/>
+        </w:rPr>
+      </w:pPr>
+      <w:r>
+        <w:rPr>
+          <w:rFonts w:ascii="Times New Roman" w:hAnsi="Times New Roman" w:cs="Times New Roman"/>
+          <w:b/>
+          <w:bCs/>
+          <w:sz w:val="24"/>
+          <w:szCs w:val="24"/>
+        </w:rPr>
+        <w:t>Kitleler (Audiences):</w:t>
+      </w:r>
+      <w:r>
+        <w:rPr>
+          <w:rFonts w:ascii="Times New Roman" w:hAnsi="Times New Roman" w:cs="Times New Roman"/>
+          <w:sz w:val="24"/>
+          <w:szCs w:val="24"/>
+        </w:rPr>
+        <w:t xml:space="preserve"> Google Ads gibi reklam platformlarıyla paylaşılabilen ve yeniden pazarlama (remarketing) için kullanılan dinamik gruplardır.</w:t>
+      </w:r>
+    </w:p>
+    <w:p>
+      <w:pPr>
+        <w:numPr>
+          <w:ilvl w:val="1"/>
+          <w:numId w:val="14"/>
+        </w:numPr>
+        <w:rPr>
+          <w:rFonts w:ascii="Times New Roman" w:hAnsi="Times New Roman" w:cs="Times New Roman"/>
+          <w:sz w:val="24"/>
+          <w:szCs w:val="24"/>
+        </w:rPr>
+      </w:pPr>
+      <w:r>
+        <w:rPr>
+          <w:rFonts w:ascii="Times New Roman" w:hAnsi="Times New Roman" w:cs="Times New Roman"/>
+          <w:b/>
+          <w:bCs/>
+          <w:sz w:val="24"/>
+          <w:szCs w:val="24"/>
+        </w:rPr>
+        <w:t>Diziler (Sequences):</w:t>
+      </w:r>
+      <w:r>
+        <w:rPr>
+          <w:rFonts w:ascii="Times New Roman" w:hAnsi="Times New Roman" w:cs="Times New Roman"/>
+          <w:sz w:val="24"/>
+          <w:szCs w:val="24"/>
+        </w:rPr>
+        <w:t xml:space="preserve"> Belirli bir sırayla gerçekleşen eylemleri hedefler (Ör: Önce ürün sayfasını görüntüledi -&gt; Sonra sepete ekledi -&gt; 2 gün içinde satın almadı).</w:t>
+      </w:r>
+    </w:p>
+    <w:p>
+      <w:pPr>
+        <w:numPr>
+          <w:ilvl w:val="1"/>
+          <w:numId w:val="14"/>
+        </w:numPr>
+        <w:rPr>
+          <w:rFonts w:ascii="Times New Roman" w:hAnsi="Times New Roman" w:cs="Times New Roman"/>
+          <w:sz w:val="24"/>
+          <w:szCs w:val="24"/>
+        </w:rPr>
+      </w:pPr>
+      <w:r>
+        <w:rPr>
+          <w:rFonts w:ascii="Times New Roman" w:hAnsi="Times New Roman" w:cs="Times New Roman"/>
+          <w:b/>
+          <w:bCs/>
+          <w:sz w:val="24"/>
+          <w:szCs w:val="24"/>
+        </w:rPr>
+        <w:t>Üyelik Süresi:</w:t>
+      </w:r>
+      <w:r>
+        <w:rPr>
+          <w:rFonts w:ascii="Times New Roman" w:hAnsi="Times New Roman" w:cs="Times New Roman"/>
+          <w:sz w:val="24"/>
+          <w:szCs w:val="24"/>
+        </w:rPr>
+        <w:t xml:space="preserve"> Kullanıcının o kitlede ne kadar süre kalacağını belirler (Ör: "Yeni evliler" kampanyası için 30 gün, "Marka sadakati" için 540 gün).</w:t>
+      </w:r>
+    </w:p>
+    <w:p>
+      <w:pPr>
+        <w:rPr>
+          <w:rFonts w:ascii="Times New Roman" w:hAnsi="Times New Roman" w:cs="Times New Roman"/>
+          <w:b/>
+          <w:bCs/>
+          <w:sz w:val="24"/>
+          <w:szCs w:val="24"/>
+        </w:rPr>
+      </w:pPr>
+      <w:r>
+        <w:rPr>
+          <w:rFonts w:ascii="Times New Roman" w:hAnsi="Times New Roman" w:cs="Times New Roman"/>
+          <w:b/>
+          <w:bCs/>
+          <w:sz w:val="24"/>
+          <w:szCs w:val="24"/>
+        </w:rPr>
+        <w:t>2. Uluslararası Analiz İçin Kritik Veri Kırılımları</w:t>
+      </w:r>
+    </w:p>
+    <w:p>
+      <w:pPr>
+        <w:rPr>
+          <w:rFonts w:ascii="Times New Roman" w:hAnsi="Times New Roman" w:cs="Times New Roman"/>
+          <w:sz w:val="24"/>
+          <w:szCs w:val="24"/>
+        </w:rPr>
+      </w:pPr>
+      <w:r>
+        <w:rPr>
+          <w:rFonts w:ascii="Times New Roman" w:hAnsi="Times New Roman" w:cs="Times New Roman"/>
+          <w:sz w:val="24"/>
+          <w:szCs w:val="24"/>
+        </w:rPr>
+        <w:t>Farklı ülke pazarlarını "tek bir bütün" olarak görmek stratejik hatadır. GA4'te global analiz için gerekli 5 temel kırılım şunlardır:</w:t>
+      </w:r>
+    </w:p>
+    <w:p>
+      <w:pPr>
+        <w:rPr>
+          <w:rFonts w:ascii="Times New Roman" w:hAnsi="Times New Roman" w:cs="Times New Roman"/>
+          <w:b/>
+          <w:bCs/>
+          <w:sz w:val="24"/>
+          <w:szCs w:val="24"/>
+        </w:rPr>
+      </w:pPr>
+      <w:r>
+        <w:rPr>
+          <w:rFonts w:ascii="Times New Roman" w:hAnsi="Times New Roman" w:cs="Times New Roman"/>
+          <w:b/>
+          <w:bCs/>
+          <w:sz w:val="24"/>
+          <w:szCs w:val="24"/>
+        </w:rPr>
+        <w:t>A. Demografik (Demographics)</w:t>
+      </w:r>
+    </w:p>
+    <w:p>
+      <w:pPr>
+        <w:numPr>
+          <w:ilvl w:val="0"/>
+          <w:numId w:val="15"/>
+        </w:numPr>
+        <w:rPr>
+          <w:rFonts w:ascii="Times New Roman" w:hAnsi="Times New Roman" w:cs="Times New Roman"/>
+          <w:sz w:val="24"/>
+          <w:szCs w:val="24"/>
+        </w:rPr>
+      </w:pPr>
+      <w:r>
+        <w:rPr>
+          <w:rFonts w:ascii="Times New Roman" w:hAnsi="Times New Roman" w:cs="Times New Roman"/>
+          <w:b/>
+          <w:bCs/>
+          <w:sz w:val="24"/>
+          <w:szCs w:val="24"/>
+        </w:rPr>
+        <w:t>Dil (Language):</w:t>
+      </w:r>
+      <w:r>
+        <w:rPr>
+          <w:rFonts w:ascii="Times New Roman" w:hAnsi="Times New Roman" w:cs="Times New Roman"/>
+          <w:sz w:val="24"/>
+          <w:szCs w:val="24"/>
+        </w:rPr>
+        <w:t xml:space="preserve"> Kullanıcının tarayıcı dili (Ör: Almanya'da yaşayan ama tarayıcısı Türkçe olan kullanıcıları tespit etmek için kritiktir).</w:t>
+      </w:r>
+    </w:p>
+    <w:p>
+      <w:pPr>
+        <w:numPr>
+          <w:ilvl w:val="0"/>
+          <w:numId w:val="15"/>
+        </w:numPr>
+        <w:rPr>
+          <w:rFonts w:ascii="Times New Roman" w:hAnsi="Times New Roman" w:cs="Times New Roman"/>
+          <w:sz w:val="24"/>
+          <w:szCs w:val="24"/>
+        </w:rPr>
+      </w:pPr>
+      <w:r>
+        <w:rPr>
+          <w:rFonts w:ascii="Times New Roman" w:hAnsi="Times New Roman" w:cs="Times New Roman"/>
+          <w:b/>
+          <w:bCs/>
+          <w:sz w:val="24"/>
+          <w:szCs w:val="24"/>
+        </w:rPr>
+        <w:t>Yaş ve Cinsiyet:</w:t>
+      </w:r>
+      <w:r>
+        <w:rPr>
+          <w:rFonts w:ascii="Times New Roman" w:hAnsi="Times New Roman" w:cs="Times New Roman"/>
+          <w:sz w:val="24"/>
+          <w:szCs w:val="24"/>
+        </w:rPr>
+        <w:t xml:space="preserve"> Ülke bazlı hedef kitle uyumunu ölçmek için kullanılır.</w:t>
+      </w:r>
+    </w:p>
+    <w:p>
+      <w:pPr>
+        <w:rPr>
+          <w:rFonts w:ascii="Times New Roman" w:hAnsi="Times New Roman" w:cs="Times New Roman"/>
+          <w:b/>
+          <w:bCs/>
+          <w:sz w:val="24"/>
+          <w:szCs w:val="24"/>
+        </w:rPr>
+      </w:pPr>
+      <w:r>
+        <w:rPr>
+          <w:rFonts w:ascii="Times New Roman" w:hAnsi="Times New Roman" w:cs="Times New Roman"/>
+          <w:b/>
+          <w:bCs/>
+          <w:sz w:val="24"/>
+          <w:szCs w:val="24"/>
+        </w:rPr>
+        <w:t>B. Coğrafi (Geography)</w:t>
+      </w:r>
+    </w:p>
+    <w:p>
+      <w:pPr>
+        <w:numPr>
+          <w:ilvl w:val="0"/>
+          <w:numId w:val="16"/>
+        </w:numPr>
+        <w:rPr>
+          <w:rFonts w:ascii="Times New Roman" w:hAnsi="Times New Roman" w:cs="Times New Roman"/>
+          <w:sz w:val="24"/>
+          <w:szCs w:val="24"/>
+        </w:rPr>
+      </w:pPr>
+      <w:r>
+        <w:rPr>
+          <w:rFonts w:ascii="Times New Roman" w:hAnsi="Times New Roman" w:cs="Times New Roman"/>
+          <w:b/>
+          <w:bCs/>
+          <w:sz w:val="24"/>
+          <w:szCs w:val="24"/>
+        </w:rPr>
+        <w:t>Bölge/Şehir (Region/City):</w:t>
+      </w:r>
+      <w:r>
+        <w:rPr>
+          <w:rFonts w:ascii="Times New Roman" w:hAnsi="Times New Roman" w:cs="Times New Roman"/>
+          <w:sz w:val="24"/>
+          <w:szCs w:val="24"/>
+        </w:rPr>
+        <w:t xml:space="preserve"> Özellikle ABD, Almanya veya Türkiye gibi büyük pazarlarda, eyalet/şehir bazlı performans farklarını (ör. İstanbul vs. Anadolu) görmek için gereklidir.</w:t>
+      </w:r>
+    </w:p>
+    <w:p>
+      <w:pPr>
+        <w:rPr>
+          <w:rFonts w:ascii="Times New Roman" w:hAnsi="Times New Roman" w:cs="Times New Roman"/>
+          <w:b/>
+          <w:bCs/>
+          <w:sz w:val="24"/>
+          <w:szCs w:val="24"/>
+        </w:rPr>
+      </w:pPr>
+      <w:r>
+        <w:rPr>
+          <w:rFonts w:ascii="Times New Roman" w:hAnsi="Times New Roman" w:cs="Times New Roman"/>
+          <w:b/>
+          <w:bCs/>
+          <w:sz w:val="24"/>
+          <w:szCs w:val="24"/>
+        </w:rPr>
+        <w:t>C. Teknoloji (Technology)</w:t>
+      </w:r>
+    </w:p>
+    <w:p>
+      <w:pPr>
+        <w:numPr>
+          <w:ilvl w:val="0"/>
+          <w:numId w:val="17"/>
+        </w:numPr>
+        <w:rPr>
+          <w:rFonts w:ascii="Times New Roman" w:hAnsi="Times New Roman" w:cs="Times New Roman"/>
+          <w:sz w:val="24"/>
+          <w:szCs w:val="24"/>
+        </w:rPr>
+      </w:pPr>
+      <w:r>
+        <w:rPr>
+          <w:rFonts w:ascii="Times New Roman" w:hAnsi="Times New Roman" w:cs="Times New Roman"/>
+          <w:b/>
+          <w:bCs/>
+          <w:sz w:val="24"/>
+          <w:szCs w:val="24"/>
+        </w:rPr>
+        <w:t>Cihaz Kategorisi (Device Category):</w:t>
+      </w:r>
+      <w:r>
+        <w:rPr>
+          <w:rFonts w:ascii="Times New Roman" w:hAnsi="Times New Roman" w:cs="Times New Roman"/>
+          <w:sz w:val="24"/>
+          <w:szCs w:val="24"/>
+        </w:rPr>
+        <w:t xml:space="preserve"> Mobil kullanım oranları pazara göre değişir (Ör: Japonya'da iOS ağırlıklıyken, Hindistan'da Android ağırlıklı olabilir).</w:t>
+      </w:r>
+    </w:p>
+    <w:p>
+      <w:pPr>
+        <w:numPr>
+          <w:ilvl w:val="0"/>
+          <w:numId w:val="17"/>
+        </w:numPr>
+        <w:rPr>
+          <w:rFonts w:ascii="Times New Roman" w:hAnsi="Times New Roman" w:cs="Times New Roman"/>
+          <w:sz w:val="24"/>
+          <w:szCs w:val="24"/>
+        </w:rPr>
+      </w:pPr>
+      <w:r>
+        <w:rPr>
+          <w:rFonts w:ascii="Times New Roman" w:hAnsi="Times New Roman" w:cs="Times New Roman"/>
+          <w:b/>
+          <w:bCs/>
+          <w:sz w:val="24"/>
+          <w:szCs w:val="24"/>
+        </w:rPr>
+        <w:lastRenderedPageBreak/>
+        <w:t>Ekran Çözünürlüğü:</w:t>
+      </w:r>
+      <w:r>
+        <w:rPr>
+          <w:rFonts w:ascii="Times New Roman" w:hAnsi="Times New Roman" w:cs="Times New Roman"/>
+          <w:sz w:val="24"/>
+          <w:szCs w:val="24"/>
+        </w:rPr>
+        <w:t xml:space="preserve"> Tasarımın yerel cihazlara uyumluluğunu test etmek için kullanılır.</w:t>
+      </w:r>
+    </w:p>
+    <w:p>
+      <w:pPr>
+        <w:rPr>
+          <w:rFonts w:ascii="Times New Roman" w:hAnsi="Times New Roman" w:cs="Times New Roman"/>
+          <w:b/>
+          <w:bCs/>
+          <w:sz w:val="24"/>
+          <w:szCs w:val="24"/>
+        </w:rPr>
+      </w:pPr>
+      <w:r>
+        <w:rPr>
+          <w:rFonts w:ascii="Times New Roman" w:hAnsi="Times New Roman" w:cs="Times New Roman"/>
+          <w:b/>
+          <w:bCs/>
+          <w:sz w:val="24"/>
+          <w:szCs w:val="24"/>
+        </w:rPr>
+        <w:t>D. Davranışsal (Behavioral)</w:t>
+      </w:r>
+    </w:p>
+    <w:p>
+      <w:pPr>
+        <w:numPr>
+          <w:ilvl w:val="0"/>
+          <w:numId w:val="18"/>
+        </w:numPr>
+        <w:rPr>
+          <w:rFonts w:ascii="Times New Roman" w:hAnsi="Times New Roman" w:cs="Times New Roman"/>
+          <w:sz w:val="24"/>
+          <w:szCs w:val="24"/>
+        </w:rPr>
+      </w:pPr>
+      <w:r>
+        <w:rPr>
+          <w:rFonts w:ascii="Times New Roman" w:hAnsi="Times New Roman" w:cs="Times New Roman"/>
+          <w:b/>
+          <w:bCs/>
+          <w:sz w:val="24"/>
+          <w:szCs w:val="24"/>
+        </w:rPr>
+        <w:t>Etkinlik Sayısı (Event Count):</w:t>
+      </w:r>
+      <w:r>
+        <w:rPr>
+          <w:rFonts w:ascii="Times New Roman" w:hAnsi="Times New Roman" w:cs="Times New Roman"/>
+          <w:sz w:val="24"/>
+          <w:szCs w:val="24"/>
+        </w:rPr>
+        <w:t xml:space="preserve"> Hangi ülkede hangi butonlara daha çok tıklanıyor?</w:t>
+      </w:r>
+    </w:p>
+    <w:p>
+      <w:pPr>
+        <w:numPr>
+          <w:ilvl w:val="0"/>
+          <w:numId w:val="18"/>
+        </w:numPr>
+        <w:rPr>
+          <w:rFonts w:ascii="Times New Roman" w:hAnsi="Times New Roman" w:cs="Times New Roman"/>
+          <w:sz w:val="24"/>
+          <w:szCs w:val="24"/>
+        </w:rPr>
+      </w:pPr>
+      <w:r>
+        <w:rPr>
+          <w:rFonts w:ascii="Times New Roman" w:hAnsi="Times New Roman" w:cs="Times New Roman"/>
+          <w:b/>
+          <w:bCs/>
+          <w:sz w:val="24"/>
+          <w:szCs w:val="24"/>
+        </w:rPr>
+        <w:t>Etkileşim Oranı (Engagement Rate):</w:t>
+      </w:r>
+      <w:r>
+        <w:rPr>
+          <w:rFonts w:ascii="Times New Roman" w:hAnsi="Times New Roman" w:cs="Times New Roman"/>
+          <w:sz w:val="24"/>
+          <w:szCs w:val="24"/>
+        </w:rPr>
+        <w:t xml:space="preserve"> Sitede geçirilen kaliteli zamanın ülkelere göre kıyaslaması.</w:t>
+      </w:r>
+    </w:p>
+    <w:p>
+      <w:pPr>
+        <w:rPr>
+          <w:rFonts w:ascii="Times New Roman" w:hAnsi="Times New Roman" w:cs="Times New Roman"/>
+          <w:b/>
+          <w:bCs/>
+          <w:sz w:val="24"/>
+          <w:szCs w:val="24"/>
+        </w:rPr>
+      </w:pPr>
+      <w:r>
+        <w:rPr>
+          <w:rFonts w:ascii="Times New Roman" w:hAnsi="Times New Roman" w:cs="Times New Roman"/>
+          <w:b/>
+          <w:bCs/>
+          <w:sz w:val="24"/>
+          <w:szCs w:val="24"/>
+        </w:rPr>
+        <w:t>E. Yaşam Boyu Değer (LTV - Lifetime Value)</w:t>
+      </w:r>
+    </w:p>
+    <w:p>
+      <w:pPr>
+        <w:numPr>
+          <w:ilvl w:val="0"/>
+          <w:numId w:val="19"/>
+        </w:numPr>
+        <w:rPr>
+          <w:rFonts w:ascii="Times New Roman" w:hAnsi="Times New Roman" w:cs="Times New Roman"/>
+          <w:sz w:val="24"/>
+          <w:szCs w:val="24"/>
+        </w:rPr>
+      </w:pPr>
+      <w:r>
+        <w:rPr>
+          <w:rFonts w:ascii="Times New Roman" w:hAnsi="Times New Roman" w:cs="Times New Roman"/>
+          <w:b/>
+          <w:bCs/>
+          <w:sz w:val="24"/>
+          <w:szCs w:val="24"/>
+        </w:rPr>
+        <w:t>Kullanıcı Başına LTV:</w:t>
+      </w:r>
+      <w:r>
+        <w:rPr>
+          <w:rFonts w:ascii="Times New Roman" w:hAnsi="Times New Roman" w:cs="Times New Roman"/>
+          <w:sz w:val="24"/>
+          <w:szCs w:val="24"/>
+        </w:rPr>
+        <w:t xml:space="preserve"> Hangi ülkenin kullanıcısı uzun vadede daha karlı? (Reklam bütçesini (ROAS) optimize etmek için en kritik veridir).</w:t>
+      </w:r>
+    </w:p>
+    <w:p>
+      <w:pPr>
+        <w:rPr>
+          <w:rFonts w:ascii="Times New Roman" w:hAnsi="Times New Roman" w:cs="Times New Roman"/>
+          <w:b/>
+          <w:bCs/>
+          <w:sz w:val="24"/>
+          <w:szCs w:val="24"/>
+        </w:rPr>
+      </w:pPr>
+      <w:r>
+        <w:rPr>
+          <w:rFonts w:ascii="Times New Roman" w:hAnsi="Times New Roman" w:cs="Times New Roman"/>
+          <w:b/>
+          <w:bCs/>
+          <w:sz w:val="24"/>
+          <w:szCs w:val="24"/>
+        </w:rPr>
+        <w:t>3. Tahmine Dayalı (Predictive) Segmentlerin Uygulanması</w:t>
+      </w:r>
+    </w:p>
+    <w:p>
+      <w:pPr>
+        <w:rPr>
+          <w:rFonts w:ascii="Times New Roman" w:hAnsi="Times New Roman" w:cs="Times New Roman"/>
+          <w:sz w:val="24"/>
+          <w:szCs w:val="24"/>
+        </w:rPr>
+      </w:pPr>
+      <w:r>
+        <w:rPr>
+          <w:rFonts w:ascii="Times New Roman" w:hAnsi="Times New Roman" w:cs="Times New Roman"/>
+          <w:sz w:val="24"/>
+          <w:szCs w:val="24"/>
+        </w:rPr>
+        <w:t>GA4'ün yapay zeka tabanlı "Kitle Oluşturucu"su (Audience Builder), geçmiş verileri analizerek geleceği tahmin eder. Bu özelliklerin çalışması için son 28 günde en az 1.000 pozitif ve 1.000 negatif örneklem (satın alma/almama vb.) gereklidir.</w:t>
+      </w:r>
+    </w:p>
+    <w:p>
+      <w:pPr>
+        <w:rPr>
+          <w:rFonts w:ascii="Times New Roman" w:hAnsi="Times New Roman" w:cs="Times New Roman"/>
+          <w:sz w:val="24"/>
+          <w:szCs w:val="24"/>
+        </w:rPr>
+      </w:pPr>
+      <w:r>
+        <w:rPr>
+          <w:rFonts w:ascii="Times New Roman" w:hAnsi="Times New Roman" w:cs="Times New Roman"/>
+          <w:sz w:val="24"/>
+          <w:szCs w:val="24"/>
+        </w:rPr>
+        <w:drawing>
+          <wp:inline distT="0" distB="0" distL="0" distR="0" wp14:anchorId="71065B2A" wp14:editId="59B79711">
+            <wp:extent cx="5760720" cy="2822575"/>
+            <wp:effectExtent l="0" t="0" r="0" b="0"/>
+            <wp:docPr id="369258613" name="Picture 1"/>
+            <wp:cNvGraphicFramePr>
+              <a:graphicFrameLocks xmlns:a="http://schemas.openxmlformats.org/drawingml/2006/main" noChangeAspect="1"/>
+            </wp:cNvGraphicFramePr>
+            <a:graphic xmlns:a="http://schemas.openxmlformats.org/drawingml/2006/main">
+              <a:graphicData uri="http://schemas.openxmlformats.org/drawingml/2006/picture">
+                <pic:pic xmlns:pic="http://schemas.openxmlformats.org/drawingml/2006/picture">
+                  <pic:nvPicPr>
+                    <pic:cNvPr id="369258613" name=""/>
+                    <pic:cNvPicPr/>
+                  </pic:nvPicPr>
+                  <pic:blipFill>
+                    <a:blip r:embed="rId5"/>
+                    <a:stretch>
+                      <a:fillRect/>
+                    </a:stretch>
+                  </pic:blipFill>
+                  <pic:spPr>
+                    <a:xfrm>
+                      <a:off x="0" y="0"/>
+                      <a:ext cx="5760720" cy="2822575"/>
+                    </a:xfrm>
+                    <a:prstGeom prst="rect">
+                      <a:avLst/>
+                    </a:prstGeom>
+                  </pic:spPr>
+                </pic:pic>
+              </a:graphicData>
+            </a:graphic>
+          </wp:inline>
+        </w:drawing>
+      </w:r>
+    </w:p>
+    <w:p>
+      <w:pPr>
+        <w:rPr>
+          <w:rFonts w:ascii="Times New Roman" w:hAnsi="Times New Roman" w:cs="Times New Roman"/>
+          <w:sz w:val="24"/>
+          <w:szCs w:val="24"/>
+        </w:rPr>
+      </w:pPr>
+    </w:p>
+    <w:p>
+      <w:pPr>
+        <w:rPr>
+          <w:rFonts w:ascii="Times New Roman" w:hAnsi="Times New Roman" w:cs="Times New Roman"/>
+          <w:b/>
+          <w:bCs/>
+          <w:sz w:val="24"/>
+          <w:szCs w:val="24"/>
+        </w:rPr>
+      </w:pPr>
+      <w:r>
+        <w:rPr>
+          <w:rFonts w:ascii="Times New Roman" w:hAnsi="Times New Roman" w:cs="Times New Roman"/>
+          <w:b/>
+          <w:bCs/>
+          <w:sz w:val="24"/>
+          <w:szCs w:val="24"/>
+        </w:rPr>
+        <w:t>4. Çok Dilli ve Çok Bölgeli Metrik Analizi</w:t>
+      </w:r>
+    </w:p>
+    <w:p>
+      <w:pPr>
+        <w:rPr>
+          <w:rFonts w:ascii="Times New Roman" w:hAnsi="Times New Roman" w:cs="Times New Roman"/>
+          <w:sz w:val="24"/>
+          <w:szCs w:val="24"/>
+        </w:rPr>
+      </w:pPr>
+      <w:r>
+        <w:rPr>
+          <w:rFonts w:ascii="Times New Roman" w:hAnsi="Times New Roman" w:cs="Times New Roman"/>
+          <w:sz w:val="24"/>
+          <w:szCs w:val="24"/>
+        </w:rPr>
+        <w:t>Web sitesinin yerelleştirme (localization) başarısını ölçmek için şu karşılaştırmalı metrikler kullanılmalıdır:</w:t>
+      </w:r>
+    </w:p>
+    <w:p>
+      <w:pPr>
+        <w:numPr>
+          <w:ilvl w:val="0"/>
+          <w:numId w:val="20"/>
+        </w:numPr>
+        <w:rPr>
+          <w:rFonts w:ascii="Times New Roman" w:hAnsi="Times New Roman" w:cs="Times New Roman"/>
+          <w:sz w:val="24"/>
+          <w:szCs w:val="24"/>
+        </w:rPr>
+      </w:pPr>
+      <w:r>
+        <w:rPr>
+          <w:rFonts w:ascii="Times New Roman" w:hAnsi="Times New Roman" w:cs="Times New Roman"/>
+          <w:b/>
+          <w:bCs/>
+          <w:sz w:val="24"/>
+          <w:szCs w:val="24"/>
+        </w:rPr>
+        <w:t>User Engagement (Kullanıcı Etkileşimi) Karşılaştırması:</w:t>
+      </w:r>
+    </w:p>
+    <w:p>
+      <w:pPr>
+        <w:numPr>
+          <w:ilvl w:val="1"/>
+          <w:numId w:val="20"/>
+        </w:numPr>
+        <w:rPr>
+          <w:rFonts w:ascii="Times New Roman" w:hAnsi="Times New Roman" w:cs="Times New Roman"/>
+          <w:sz w:val="24"/>
+          <w:szCs w:val="24"/>
+        </w:rPr>
+      </w:pPr>
+      <w:r>
+        <w:rPr>
+          <w:rFonts w:ascii="Times New Roman" w:hAnsi="Times New Roman" w:cs="Times New Roman"/>
+          <w:i/>
+          <w:iCs/>
+          <w:sz w:val="24"/>
+          <w:szCs w:val="24"/>
+        </w:rPr>
+        <w:t>Metrik:</w:t>
+      </w:r>
+      <w:r>
+        <w:rPr>
+          <w:rFonts w:ascii="Times New Roman" w:hAnsi="Times New Roman" w:cs="Times New Roman"/>
+          <w:sz w:val="24"/>
+          <w:szCs w:val="24"/>
+        </w:rPr>
+        <w:t xml:space="preserve"> </w:t>
+      </w:r>
+      <w:r>
+        <w:rPr>
+          <w:rFonts w:ascii="Times New Roman" w:hAnsi="Times New Roman" w:cs="Times New Roman"/>
+          <w:b/>
+          <w:bCs/>
+          <w:sz w:val="24"/>
+          <w:szCs w:val="24"/>
+        </w:rPr>
+        <w:t>Engagement Rate (Etkileşim Oranı)</w:t>
+      </w:r>
+      <w:r>
+        <w:rPr>
+          <w:rFonts w:ascii="Times New Roman" w:hAnsi="Times New Roman" w:cs="Times New Roman"/>
+          <w:sz w:val="24"/>
+          <w:szCs w:val="24"/>
+        </w:rPr>
+        <w:t xml:space="preserve"> ve </w:t>
+      </w:r>
+      <w:r>
+        <w:rPr>
+          <w:rFonts w:ascii="Times New Roman" w:hAnsi="Times New Roman" w:cs="Times New Roman"/>
+          <w:b/>
+          <w:bCs/>
+          <w:sz w:val="24"/>
+          <w:szCs w:val="24"/>
+        </w:rPr>
+        <w:t>Average Engagement Time (Ortalama Etkileşim Süresi)</w:t>
+      </w:r>
+      <w:r>
+        <w:rPr>
+          <w:rFonts w:ascii="Times New Roman" w:hAnsi="Times New Roman" w:cs="Times New Roman"/>
+          <w:sz w:val="24"/>
+          <w:szCs w:val="24"/>
+        </w:rPr>
+        <w:t>.</w:t>
+      </w:r>
+    </w:p>
+    <w:p>
+      <w:pPr>
+        <w:numPr>
+          <w:ilvl w:val="1"/>
+          <w:numId w:val="20"/>
+        </w:numPr>
+        <w:rPr>
+          <w:rFonts w:ascii="Times New Roman" w:hAnsi="Times New Roman" w:cs="Times New Roman"/>
+          <w:sz w:val="24"/>
+          <w:szCs w:val="24"/>
+        </w:rPr>
+      </w:pPr>
+      <w:r>
+        <w:rPr>
+          <w:rFonts w:ascii="Times New Roman" w:hAnsi="Times New Roman" w:cs="Times New Roman"/>
+          <w:i/>
+          <w:iCs/>
+          <w:sz w:val="24"/>
+          <w:szCs w:val="24"/>
+        </w:rPr>
+        <w:t>Analiz:</w:t>
+      </w:r>
+      <w:r>
+        <w:rPr>
+          <w:rFonts w:ascii="Times New Roman" w:hAnsi="Times New Roman" w:cs="Times New Roman"/>
+          <w:sz w:val="24"/>
+          <w:szCs w:val="24"/>
+        </w:rPr>
+        <w:t xml:space="preserve"> Eğer Fransa pazarında oturum süresi Almanya'dan %40 düşükse, Fransızca çevirilerde sorun olabilir veya içerik kültürel olarak uyumsuzdur.</w:t>
+      </w:r>
+    </w:p>
+    <w:p>
+      <w:pPr>
+        <w:numPr>
+          <w:ilvl w:val="0"/>
+          <w:numId w:val="20"/>
+        </w:numPr>
+        <w:rPr>
+          <w:rFonts w:ascii="Times New Roman" w:hAnsi="Times New Roman" w:cs="Times New Roman"/>
+          <w:sz w:val="24"/>
+          <w:szCs w:val="24"/>
+        </w:rPr>
+      </w:pPr>
+      <w:r>
+        <w:rPr>
+          <w:rFonts w:ascii="Times New Roman" w:hAnsi="Times New Roman" w:cs="Times New Roman"/>
+          <w:b/>
+          <w:bCs/>
+          <w:sz w:val="24"/>
+          <w:szCs w:val="24"/>
+        </w:rPr>
+        <w:t>Acquisition Channels (Edinme Kanalları) Performansı:</w:t>
+      </w:r>
+    </w:p>
+    <w:p>
+      <w:pPr>
+        <w:numPr>
+          <w:ilvl w:val="1"/>
+          <w:numId w:val="20"/>
+        </w:numPr>
+        <w:rPr>
+          <w:rFonts w:ascii="Times New Roman" w:hAnsi="Times New Roman" w:cs="Times New Roman"/>
+          <w:sz w:val="24"/>
+          <w:szCs w:val="24"/>
+        </w:rPr>
+      </w:pPr>
+      <w:r>
+        <w:rPr>
+          <w:rFonts w:ascii="Times New Roman" w:hAnsi="Times New Roman" w:cs="Times New Roman"/>
+          <w:i/>
+          <w:iCs/>
+          <w:sz w:val="24"/>
+          <w:szCs w:val="24"/>
+        </w:rPr>
+        <w:lastRenderedPageBreak/>
+        <w:t>Metrik:</w:t>
+      </w:r>
+      <w:r>
+        <w:rPr>
+          <w:rFonts w:ascii="Times New Roman" w:hAnsi="Times New Roman" w:cs="Times New Roman"/>
+          <w:sz w:val="24"/>
+          <w:szCs w:val="24"/>
+        </w:rPr>
+        <w:t xml:space="preserve"> </w:t>
+      </w:r>
+      <w:r>
+        <w:rPr>
+          <w:rFonts w:ascii="Times New Roman" w:hAnsi="Times New Roman" w:cs="Times New Roman"/>
+          <w:b/>
+          <w:bCs/>
+          <w:sz w:val="24"/>
+          <w:szCs w:val="24"/>
+        </w:rPr>
+        <w:t>Session Source/Medium</w:t>
+      </w:r>
+      <w:r>
+        <w:rPr>
+          <w:rFonts w:ascii="Times New Roman" w:hAnsi="Times New Roman" w:cs="Times New Roman"/>
+          <w:sz w:val="24"/>
+          <w:szCs w:val="24"/>
+        </w:rPr>
+        <w:t xml:space="preserve"> (Oturum Kaynağı/Aracı) kırılımında </w:t>
+      </w:r>
+      <w:r>
+        <w:rPr>
+          <w:rFonts w:ascii="Times New Roman" w:hAnsi="Times New Roman" w:cs="Times New Roman"/>
+          <w:b/>
+          <w:bCs/>
+          <w:sz w:val="24"/>
+          <w:szCs w:val="24"/>
+        </w:rPr>
+        <w:t>Key Events (Dönüşümler)</w:t>
+      </w:r>
+      <w:r>
+        <w:rPr>
+          <w:rFonts w:ascii="Times New Roman" w:hAnsi="Times New Roman" w:cs="Times New Roman"/>
+          <w:sz w:val="24"/>
+          <w:szCs w:val="24"/>
+        </w:rPr>
+        <w:t>.</w:t>
+      </w:r>
+    </w:p>
+    <w:p>
+      <w:pPr>
+        <w:numPr>
+          <w:ilvl w:val="1"/>
+          <w:numId w:val="20"/>
+        </w:numPr>
+        <w:rPr>
+          <w:rFonts w:ascii="Times New Roman" w:hAnsi="Times New Roman" w:cs="Times New Roman"/>
+          <w:sz w:val="24"/>
+          <w:szCs w:val="24"/>
+        </w:rPr>
+      </w:pPr>
+      <w:r>
+        <w:rPr>
+          <w:rFonts w:ascii="Times New Roman" w:hAnsi="Times New Roman" w:cs="Times New Roman"/>
+          <w:i/>
+          <w:iCs/>
+          <w:sz w:val="24"/>
+          <w:szCs w:val="24"/>
+        </w:rPr>
+        <w:t>Analiz:</w:t>
+      </w:r>
+      <w:r>
+        <w:rPr>
+          <w:rFonts w:ascii="Times New Roman" w:hAnsi="Times New Roman" w:cs="Times New Roman"/>
+          <w:sz w:val="24"/>
+          <w:szCs w:val="24"/>
+        </w:rPr>
+        <w:t xml:space="preserve"> Türkiye'de "Organic Social" (Instagram/TikTok) daha iyi çalışırken, İngiltere'de "Email" veya "Paid Search" daha yüksek dönüşüm getiriyor olabilir. Bütçe dağılımı buna göre yapılmalıdır.</w:t>
+      </w:r>
+    </w:p>
+    <w:p>
+      <w:pPr>
+        <w:numPr>
+          <w:ilvl w:val="0"/>
+          <w:numId w:val="20"/>
+        </w:numPr>
+        <w:rPr>
+          <w:rFonts w:ascii="Times New Roman" w:hAnsi="Times New Roman" w:cs="Times New Roman"/>
+          <w:sz w:val="24"/>
+          <w:szCs w:val="24"/>
+        </w:rPr>
+      </w:pPr>
+      <w:r>
+        <w:rPr>
+          <w:rFonts w:ascii="Times New Roman" w:hAnsi="Times New Roman" w:cs="Times New Roman"/>
+          <w:b/>
+          <w:bCs/>
+          <w:sz w:val="24"/>
+          <w:szCs w:val="24"/>
+        </w:rPr>
+        <w:t>Path Exploration (Yol Keşfi):</w:t>
+      </w:r>
+    </w:p>
+    <w:p>
+      <w:pPr>
+        <w:numPr>
+          <w:ilvl w:val="1"/>
+          <w:numId w:val="20"/>
+        </w:numPr>
+        <w:rPr>
+          <w:rFonts w:ascii="Times New Roman" w:hAnsi="Times New Roman" w:cs="Times New Roman"/>
+          <w:sz w:val="24"/>
+          <w:szCs w:val="24"/>
+        </w:rPr>
+      </w:pPr>
+      <w:r>
+        <w:rPr>
+          <w:rFonts w:ascii="Times New Roman" w:hAnsi="Times New Roman" w:cs="Times New Roman"/>
+          <w:sz w:val="24"/>
+          <w:szCs w:val="24"/>
+        </w:rPr>
+        <w:t>Farklı dillerdeki kullanıcıların ana sayfadan sonraki akışını (User Journey) izleyin. Bazı kültürler hemen "Fiyatlar" sayfasına giderken, diğerleri "Hakkımızda" sayfasına yönelebilir.</w:t>
+      </w:r>
+    </w:p>
+    <w:p>
+      <w:pPr>
+        <w:rPr>
+          <w:rFonts w:ascii="Times New Roman" w:hAnsi="Times New Roman" w:cs="Times New Roman"/>
+          <w:b/>
+          <w:bCs/>
+          <w:sz w:val="24"/>
+          <w:szCs w:val="24"/>
+        </w:rPr>
+      </w:pPr>
+      <w:r>
+        <w:rPr>
+          <w:rFonts w:ascii="Times New Roman" w:hAnsi="Times New Roman" w:cs="Times New Roman"/>
+          <w:b/>
+          <w:bCs/>
+          <w:sz w:val="24"/>
+          <w:szCs w:val="24"/>
+        </w:rPr>
+        <w:t>5. Stratejik Analiz Planı ve Rapor Şablonu</w:t>
+      </w:r>
+    </w:p>
+    <w:p>
+      <w:pPr>
+        <w:rPr>
+          <w:rFonts w:ascii="Times New Roman" w:hAnsi="Times New Roman" w:cs="Times New Roman"/>
+          <w:sz w:val="24"/>
+          <w:szCs w:val="24"/>
+        </w:rPr>
+      </w:pPr>
+      <w:r>
+        <w:rPr>
+          <w:rFonts w:ascii="Times New Roman" w:hAnsi="Times New Roman" w:cs="Times New Roman"/>
+          <w:sz w:val="24"/>
+          <w:szCs w:val="24"/>
+        </w:rPr>
+        <w:t>Toplanan veriler ışığında oluşturulacak rapor şablonu ve eylem planı aşağıdadır.</w:t>
+      </w:r>
+    </w:p>
+    <w:p>
+      <w:pPr>
+        <w:rPr>
+          <w:rFonts w:ascii="Times New Roman" w:hAnsi="Times New Roman" w:cs="Times New Roman"/>
+          <w:sz w:val="24"/>
+          <w:szCs w:val="24"/>
+        </w:rPr>
+      </w:pPr>
+      <w:r>
+        <w:rPr>
+          <w:rFonts w:ascii="Times New Roman" w:hAnsi="Times New Roman" w:cs="Times New Roman"/>
+          <w:sz w:val="24"/>
+          <w:szCs w:val="24"/>
+        </w:rPr>
+        <w:drawing>
+          <wp:inline distT="0" distB="0" distL="0" distR="0" wp14:anchorId="286A5AEC" wp14:editId="042B5098">
+            <wp:extent cx="5760720" cy="2802890"/>
+            <wp:effectExtent l="0" t="0" r="0" b="0"/>
+            <wp:docPr id="1431676529" name="Picture 1"/>
+            <wp:cNvGraphicFramePr>
+              <a:graphicFrameLocks xmlns:a="http://schemas.openxmlformats.org/drawingml/2006/main" noChangeAspect="1"/>
+            </wp:cNvGraphicFramePr>
+            <a:graphic xmlns:a="http://schemas.openxmlformats.org/drawingml/2006/main">
+              <a:graphicData uri="http://schemas.openxmlformats.org/drawingml/2006/picture">
+                <pic:pic xmlns:pic="http://schemas.openxmlformats.org/drawingml/2006/picture">
+                  <pic:nvPicPr>
+                    <pic:cNvPr id="1431676529" name=""/>
+                    <pic:cNvPicPr/>
+                  </pic:nvPicPr>
+                  <pic:blipFill>
+                    <a:blip r:embed="rId6"/>
+                    <a:stretch>
+                      <a:fillRect/>
+                    </a:stretch>
+                  </pic:blipFill>
+                  <pic:spPr>
+                    <a:xfrm>
+                      <a:off x="0" y="0"/>
+                      <a:ext cx="5760720" cy="2802890"/>
+                    </a:xfrm>
+                    <a:prstGeom prst="rect">
+                      <a:avLst/>
+                    </a:prstGeom>
+                  </pic:spPr>
+                </pic:pic>
+              </a:graphicData>
+            </a:graphic>
+          </wp:inline>
+        </w:drawing>
+      </w:r>
+    </w:p>
+    <w:p>
+      <w:pPr>
+        <w:rPr>
+          <w:rFonts w:ascii="Times New Roman" w:hAnsi="Times New Roman" w:cs="Times New Roman"/>
+          <w:sz w:val="24"/>
+          <w:szCs w:val="24"/>
+        </w:rPr>
+      </w:pPr>
+    </w:p>
+    <w:p>
+      <w:pPr>
+        <w:rPr>
+          <w:rFonts w:ascii="Times New Roman" w:hAnsi="Times New Roman" w:cs="Times New Roman"/>
+          <w:b/>
+          <w:bCs/>
+          <w:sz w:val="24"/>
+          <w:szCs w:val="24"/>
+        </w:rPr>
+      </w:pPr>
+      <w:r>
+        <w:rPr>
+          <w:rFonts w:ascii="Times New Roman" w:hAnsi="Times New Roman" w:cs="Times New Roman"/>
+          <w:b/>
+          <w:bCs/>
+          <w:sz w:val="24"/>
+          <w:szCs w:val="24"/>
+        </w:rPr>
+        <w:t>B. Stratejik Analiz Planı</w:t>
+      </w:r>
+    </w:p>
+    <w:p>
+      <w:pPr>
+        <w:numPr>
+          <w:ilvl w:val="0"/>
+          <w:numId w:val="21"/>
+        </w:numPr>
+        <w:rPr>
+          <w:rFonts w:ascii="Times New Roman" w:hAnsi="Times New Roman" w:cs="Times New Roman"/>
+          <w:sz w:val="24"/>
+          <w:szCs w:val="24"/>
+        </w:rPr>
+      </w:pPr>
+      <w:r>
+        <w:rPr>
+          <w:rFonts w:ascii="Times New Roman" w:hAnsi="Times New Roman" w:cs="Times New Roman"/>
+          <w:b/>
+          <w:bCs/>
+          <w:sz w:val="24"/>
+          <w:szCs w:val="24"/>
+        </w:rPr>
+        <w:t>Veri Hijyeni Kontrolü:</w:t>
+      </w:r>
+      <w:r>
+        <w:rPr>
+          <w:rFonts w:ascii="Times New Roman" w:hAnsi="Times New Roman" w:cs="Times New Roman"/>
+          <w:sz w:val="24"/>
+          <w:szCs w:val="24"/>
+        </w:rPr>
+        <w:t xml:space="preserve"> Tüm ülke alt alan adlarının (subdomains) veya dizinlerin (subdirectories) doğru GA4 mülküne aktığından ve </w:t>
+      </w:r>
+      <w:r>
+        <w:rPr>
+          <w:rFonts w:ascii="Times New Roman" w:hAnsi="Times New Roman" w:cs="Times New Roman"/>
+          <w:i/>
+          <w:iCs/>
+          <w:sz w:val="24"/>
+          <w:szCs w:val="24"/>
+        </w:rPr>
+        <w:t>Cross-domain tracking</w:t>
+      </w:r>
+      <w:r>
+        <w:rPr>
+          <w:rFonts w:ascii="Times New Roman" w:hAnsi="Times New Roman" w:cs="Times New Roman"/>
+          <w:sz w:val="24"/>
+          <w:szCs w:val="24"/>
+        </w:rPr>
+        <w:t>'in çalıştığından emin olun.</w:t>
+      </w:r>
+    </w:p>
+    <w:p>
+      <w:pPr>
+        <w:numPr>
+          <w:ilvl w:val="0"/>
+          <w:numId w:val="21"/>
+        </w:numPr>
+        <w:rPr>
+          <w:rFonts w:ascii="Times New Roman" w:hAnsi="Times New Roman" w:cs="Times New Roman"/>
+          <w:sz w:val="24"/>
+          <w:szCs w:val="24"/>
+        </w:rPr>
+      </w:pPr>
+      <w:r>
+        <w:rPr>
+          <w:rFonts w:ascii="Times New Roman" w:hAnsi="Times New Roman" w:cs="Times New Roman"/>
+          <w:b/>
+          <w:bCs/>
+          <w:sz w:val="24"/>
+          <w:szCs w:val="24"/>
+        </w:rPr>
+        <w:t>Segmentasyon Kurulumu:</w:t>
+      </w:r>
+      <w:r>
+        <w:rPr>
+          <w:rFonts w:ascii="Times New Roman" w:hAnsi="Times New Roman" w:cs="Times New Roman"/>
+          <w:sz w:val="24"/>
+          <w:szCs w:val="24"/>
+        </w:rPr>
+        <w:t xml:space="preserve"> Her ana pazar için </w:t>
+      </w:r>
+      <w:r>
+        <w:rPr>
+          <w:rFonts w:ascii="Times New Roman" w:hAnsi="Times New Roman" w:cs="Times New Roman"/>
+          <w:i/>
+          <w:iCs/>
+          <w:sz w:val="24"/>
+          <w:szCs w:val="24"/>
+        </w:rPr>
+        <w:t>Keşfet</w:t>
+      </w:r>
+      <w:r>
+        <w:rPr>
+          <w:rFonts w:ascii="Times New Roman" w:hAnsi="Times New Roman" w:cs="Times New Roman"/>
+          <w:sz w:val="24"/>
+          <w:szCs w:val="24"/>
+        </w:rPr>
+        <w:t xml:space="preserve"> alanında özel segmentler oluşturun (Ör: "TR - High Value Users").</w:t>
+      </w:r>
+    </w:p>
+    <w:p>
+      <w:pPr>
+        <w:numPr>
+          <w:ilvl w:val="0"/>
+          <w:numId w:val="21"/>
+        </w:numPr>
+        <w:rPr>
+          <w:rFonts w:ascii="Times New Roman" w:hAnsi="Times New Roman" w:cs="Times New Roman"/>
+          <w:sz w:val="24"/>
+          <w:szCs w:val="24"/>
+        </w:rPr>
+      </w:pPr>
+      <w:r>
+        <w:rPr>
+          <w:rFonts w:ascii="Times New Roman" w:hAnsi="Times New Roman" w:cs="Times New Roman"/>
+          <w:b/>
+          <w:bCs/>
+          <w:sz w:val="24"/>
+          <w:szCs w:val="24"/>
+        </w:rPr>
+        <w:t>Tahmine Dayalı Hedefleme:</w:t>
+      </w:r>
+      <w:r>
+        <w:rPr>
+          <w:rFonts w:ascii="Times New Roman" w:hAnsi="Times New Roman" w:cs="Times New Roman"/>
+          <w:sz w:val="24"/>
+          <w:szCs w:val="24"/>
+        </w:rPr>
+        <w:t xml:space="preserve"> Satın alma olasılığı en yüksek %10'luk dilimi belirleyip, bu kitleyi Google Ads'e aktarın ve ROAS (Reklam Harcamasının Getirisi) odaklı teklif stratejisi uygulayın.</w:t>
+      </w:r>
+    </w:p>
+    <w:p>
+      <w:pPr>
+        <w:numPr>
+          <w:ilvl w:val="0"/>
+          <w:numId w:val="21"/>
+        </w:numPr>
+        <w:rPr>
+          <w:rFonts w:ascii="Times New Roman" w:hAnsi="Times New Roman" w:cs="Times New Roman"/>
+          <w:sz w:val="24"/>
+          <w:szCs w:val="24"/>
+        </w:rPr>
+      </w:pPr>
+      <w:r>
+        <w:rPr>
+          <w:rFonts w:ascii="Times New Roman" w:hAnsi="Times New Roman" w:cs="Times New Roman"/>
+          <w:b/>
+          <w:bCs/>
+          <w:sz w:val="24"/>
+          <w:szCs w:val="24"/>
+        </w:rPr>
+        <w:t>Yerelleştirme Testi:</w:t>
+      </w:r>
+      <w:r>
+        <w:rPr>
+          <w:rFonts w:ascii="Times New Roman" w:hAnsi="Times New Roman" w:cs="Times New Roman"/>
+          <w:sz w:val="24"/>
+          <w:szCs w:val="24"/>
+        </w:rPr>
+        <w:t xml:space="preserve"> Etkileşim oranı düşük olan pazarlar için A/B testi (Landing Page optimizasyonu) planlayın.</w:t>
+      </w:r>
+    </w:p>
+    <w:p>
+      <w:pPr>
+        <w:numPr>
+          <w:ilvl w:val="0"/>
+          <w:numId w:val="21"/>
+        </w:numPr>
+        <w:rPr>
+          <w:rFonts w:ascii="Times New Roman" w:hAnsi="Times New Roman" w:cs="Times New Roman"/>
+          <w:sz w:val="24"/>
+          <w:szCs w:val="24"/>
+        </w:rPr>
+      </w:pPr>
+      <w:r>
+        <w:rPr>
+          <w:rFonts w:ascii="Times New Roman" w:hAnsi="Times New Roman" w:cs="Times New Roman"/>
+          <w:b/>
+          <w:bCs/>
+          <w:sz w:val="24"/>
+          <w:szCs w:val="24"/>
+        </w:rPr>
+        <w:t>Aylık Gözden Geçirme:</w:t>
+      </w:r>
+      <w:r>
+        <w:rPr>
+          <w:rFonts w:ascii="Times New Roman" w:hAnsi="Times New Roman" w:cs="Times New Roman"/>
+          <w:sz w:val="24"/>
+          <w:szCs w:val="24"/>
+        </w:rPr>
+        <w:t xml:space="preserve"> Her ay </w:t>
+      </w:r>
+      <w:r>
+        <w:rPr>
+          <w:rFonts w:ascii="Times New Roman" w:hAnsi="Times New Roman" w:cs="Times New Roman"/>
+          <w:i/>
+          <w:iCs/>
+          <w:sz w:val="24"/>
+          <w:szCs w:val="24"/>
+        </w:rPr>
+        <w:t>Churn</w:t>
+      </w:r>
+      <w:r>
+        <w:rPr>
+          <w:rFonts w:ascii="Times New Roman" w:hAnsi="Times New Roman" w:cs="Times New Roman"/>
+          <w:sz w:val="24"/>
+          <w:szCs w:val="24"/>
+        </w:rPr>
+        <w:t xml:space="preserve"> oranlarını ülke bazında kıyaslayın; artış görülen pazarlarda teknik sorun (ödeme hatası vb.) veya rekabet analizi yapın.</w:t>
+      </w:r>
+    </w:p>
+    <w:p>
+      <w:pPr>
+        <w:rPr>
+          <w:rFonts w:ascii="Times New Roman" w:hAnsi="Times New Roman" w:cs="Times New Roman"/>
+          <w:b/>
+          <w:bCs/>
+          <w:sz w:val="24"/>
+          <w:szCs w:val="24"/>
+        </w:rPr>
+      </w:pPr>
+      <w:r>
+        <w:rPr>
+          <w:rFonts w:ascii="Times New Roman" w:hAnsi="Times New Roman" w:cs="Times New Roman"/>
+          <w:b/>
+          <w:bCs/>
+          <w:sz w:val="24"/>
+          <w:szCs w:val="24"/>
+        </w:rPr>
+        <w:lastRenderedPageBreak/>
+        <w:t>Sonuç</w:t>
+      </w:r>
+    </w:p>
+    <w:p>
+      <w:pPr>
+        <w:rPr>
+          <w:rFonts w:ascii="Times New Roman" w:hAnsi="Times New Roman" w:cs="Times New Roman"/>
+          <w:sz w:val="24"/>
+          <w:szCs w:val="24"/>
+        </w:rPr>
+      </w:pPr>
+      <w:r>
+        <w:rPr>
+          <w:rFonts w:ascii="Times New Roman" w:hAnsi="Times New Roman" w:cs="Times New Roman"/>
+          <w:sz w:val="24"/>
+          <w:szCs w:val="24"/>
+        </w:rPr>
+        <w:t>Bu raporlama yapısı, markanın sadece "nereden trafik aldığını" değil, "hangi pazarın gelecekte daha karlı olacağını" görmesini sağlar. Tahmine dayalı metriklerin kullanımı, reaktif (olay sonrası) pazarlamadan proaktif (öngörüsel) pazarlamaya geçişin anahtarıdır.</w:t>
+      </w:r>
+    </w:p>
+    <w:p>
+      <w:pPr>
+        <w:rPr>
+          <w:rFonts w:ascii="Times New Roman" w:hAnsi="Times New Roman" w:cs="Times New Roman"/>
+          <w:sz w:val="24"/>
+          <w:szCs w:val="24"/>
         </w:rPr>
       </w:pPr>
     </w:p>
@@ -1510,6 +3769,155 @@
     </w:lvl>
   </w:abstractNum>
   <w:abstractNum w:abstractNumId="1" w15:restartNumberingAfterBreak="0">
+    <w:nsid w:val="1943603C"/>
+    <w:multiLevelType w:val="multilevel"/>
+    <w:tmpl w:val="378656FE"/>
+    <w:lvl w:ilvl="0">
+      <w:start w:val="1"/>
+      <w:numFmt w:val="bullet"/>
+      <w:lvlText w:val=""/>
+      <w:lvlJc w:val="left"/>
+      <w:pPr>
+        <w:tabs>
+          <w:tab w:val="num" w:pos="720"/>
+        </w:tabs>
+        <w:ind w:left="720" w:hanging="360"/>
+      </w:pPr>
+      <w:rPr>
+        <w:rFonts w:ascii="Symbol" w:hAnsi="Symbol" w:hint="default"/>
+        <w:sz w:val="20"/>
+      </w:rPr>
+    </w:lvl>
+    <w:lvl w:ilvl="1">
+      <w:start w:val="1"/>
+      <w:numFmt w:val="bullet"/>
+      <w:lvlText w:val="o"/>
+      <w:lvlJc w:val="left"/>
+      <w:pPr>
+        <w:tabs>
+          <w:tab w:val="num" w:pos="1440"/>
+        </w:tabs>
+        <w:ind w:left="1440" w:hanging="360"/>
+      </w:pPr>
+      <w:rPr>
+        <w:rFonts w:ascii="Courier New" w:hAnsi="Courier New" w:hint="default"/>
+        <w:sz w:val="20"/>
+      </w:rPr>
+    </w:lvl>
+    <w:lvl w:ilvl="2" w:tentative="1">
+      <w:start w:val="1"/>
+      <w:numFmt w:val="bullet"/>
+      <w:lvlText w:val=""/>
+      <w:lvlJc w:val="left"/>
+      <w:pPr>
+        <w:tabs>
+          <w:tab w:val="num" w:pos="2160"/>
+        </w:tabs>
+        <w:ind w:left="2160" w:hanging="360"/>
+      </w:pPr>
+      <w:rPr>
+        <w:rFonts w:ascii="Wingdings" w:hAnsi="Wingdings" w:hint="default"/>
+        <w:sz w:val="20"/>
+      </w:rPr>
+    </w:lvl>
+    <w:lvl w:ilvl="3" w:tentative="1">
+      <w:start w:val="1"/>
+      <w:numFmt w:val="bullet"/>
+      <w:lvlText w:val=""/>
+      <w:lvlJc w:val="left"/>
+      <w:pPr>
+        <w:tabs>
+          <w:tab w:val="num" w:pos="2880"/>
+        </w:tabs>
+        <w:ind w:left="2880" w:hanging="360"/>
+      </w:pPr>
+      <w:rPr>
+        <w:rFonts w:ascii="Wingdings" w:hAnsi="Wingdings" w:hint="default"/>
+        <w:sz w:val="20"/>
+      </w:rPr>
+    </w:lvl>
+    <w:lvl w:ilvl="4" w:tentative="1">
+      <w:start w:val="1"/>
+      <w:numFmt w:val="bullet"/>
+      <w:lvlText w:val=""/>
+      <w:lvlJc w:val="left"/>
+      <w:pPr>
+        <w:tabs>
+          <w:tab w:val="num" w:pos="3600"/>
+        </w:tabs>
+        <w:ind w:left="3600" w:hanging="360"/>
+      </w:pPr>
+      <w:rPr>
+        <w:rFonts w:ascii="Wingdings" w:hAnsi="Wingdings" w:hint="default"/>
+        <w:sz w:val="20"/>
+      </w:rPr>
+    </w:lvl>
+    <w:lvl w:ilvl="5" w:tentative="1">
+      <w:start w:val="1"/>
+      <w:numFmt w:val="bullet"/>
+      <w:lvlText w:val=""/>
+      <w:lvlJc w:val="left"/>
+      <w:pPr>
+        <w:tabs>
+          <w:tab w:val="num" w:pos="4320"/>
+        </w:tabs>
+        <w:ind w:left="4320" w:hanging="360"/>
+      </w:pPr>
+      <w:rPr>
+        <w:rFonts w:ascii="Wingdings" w:hAnsi="Wingdings" w:hint="default"/>
+        <w:sz w:val="20"/>
+      </w:rPr>
+    </w:lvl>
+    <w:lvl w:ilvl="6" w:tentative="1">
+      <w:start w:val="1"/>
+      <w:numFmt w:val="bullet"/>
+      <w:lvlText w:val=""/>
+      <w:lvlJc w:val="left"/>
+      <w:pPr>
+        <w:tabs>
+          <w:tab w:val="num" w:pos="5040"/>
+        </w:tabs>
+        <w:ind w:left="5040" w:hanging="360"/>
+      </w:pPr>
+      <w:rPr>
+        <w:rFonts w:ascii="Wingdings" w:hAnsi="Wingdings" w:hint="default"/>
+        <w:sz w:val="20"/>
+      </w:rPr>
+    </w:lvl>
+    <w:lvl w:ilvl="7" w:tentative="1">
+      <w:start w:val="1"/>
+      <w:numFmt w:val="bullet"/>
+      <w:lvlText w:val=""/>
+      <w:lvlJc w:val="left"/>
+      <w:pPr>
+        <w:tabs>
+          <w:tab w:val="num" w:pos="5760"/>
+        </w:tabs>
+        <w:ind w:left="5760" w:hanging="360"/>
+      </w:pPr>
+      <w:rPr>
+        <w:rFonts w:ascii="Wingdings" w:hAnsi="Wingdings" w:hint="default"/>
+        <w:sz w:val="20"/>
+      </w:rPr>
+    </w:lvl>
+    <w:lvl w:ilvl="8" w:tentative="1">
+      <w:start w:val="1"/>
+      <w:numFmt w:val="bullet"/>
+      <w:lvlText w:val=""/>
+      <w:lvlJc w:val="left"/>
+      <w:pPr>
+        <w:tabs>
+          <w:tab w:val="num" w:pos="6480"/>
+        </w:tabs>
+        <w:ind w:left="6480" w:hanging="360"/>
+      </w:pPr>
+      <w:rPr>
+        <w:rFonts w:ascii="Wingdings" w:hAnsi="Wingdings" w:hint="default"/>
+        <w:sz w:val="20"/>
+      </w:rPr>
+    </w:lvl>
+  </w:abstractNum>
+  <w:abstractNum w:abstractNumId="2" w15:restartNumberingAfterBreak="0">
     <w:nsid w:val="24DA6C85"/>
     <w:multiLevelType w:val="multilevel"/>
     <w:tmpl w:val="FD5AEE84"/>
@@ -1658,7 +4066,7 @@
       </w:rPr>
     </w:lvl>
   </w:abstractNum>
-  <w:abstractNum w:abstractNumId="2" w15:restartNumberingAfterBreak="0">
+  <w:abstractNum w:abstractNumId="3" w15:restartNumberingAfterBreak="0">
     <w:nsid w:val="2CD936D2"/>
     <w:multiLevelType w:val="multilevel"/>
     <w:tmpl w:val="BECE6D8A"/>
@@ -1807,7 +4215,7 @@
       </w:rPr>
     </w:lvl>
   </w:abstractNum>
-  <w:abstractNum w:abstractNumId="3" w15:restartNumberingAfterBreak="0">
+  <w:abstractNum w:abstractNumId="4" w15:restartNumberingAfterBreak="0">
     <w:nsid w:val="3572047A"/>
     <w:multiLevelType w:val="multilevel"/>
     <w:tmpl w:val="C3FE8DCE"/>
@@ -1956,7 +4364,418 @@
       </w:rPr>
     </w:lvl>
   </w:abstractNum>
-  <w:abstractNum w:abstractNumId="4" w15:restartNumberingAfterBreak="0">
+  <w:abstractNum w:abstractNumId="5" w15:restartNumberingAfterBreak="0">
+    <w:nsid w:val="3F113F93"/>
+    <w:multiLevelType w:val="multilevel"/>
+    <w:tmpl w:val="61BCE1DE"/>
+    <w:lvl w:ilvl="0">
+      <w:start w:val="1"/>
+      <w:numFmt w:val="decimal"/>
+      <w:lvlText w:val="%1."/>
+      <w:lvlJc w:val="left"/>
+      <w:pPr>
+        <w:tabs>
+          <w:tab w:val="num" w:pos="720"/>
+        </w:tabs>
+        <w:ind w:left="720" w:hanging="360"/>
+      </w:pPr>
+    </w:lvl>
+    <w:lvl w:ilvl="1" w:tentative="1">
+      <w:start w:val="1"/>
+      <w:numFmt w:val="decimal"/>
+      <w:lvlText w:val="%2."/>
+      <w:lvlJc w:val="left"/>
+      <w:pPr>
+        <w:tabs>
+          <w:tab w:val="num" w:pos="1440"/>
+        </w:tabs>
+        <w:ind w:left="1440" w:hanging="360"/>
+      </w:pPr>
+    </w:lvl>
+    <w:lvl w:ilvl="2" w:tentative="1">
+      <w:start w:val="1"/>
+      <w:numFmt w:val="decimal"/>
+      <w:lvlText w:val="%3."/>
+      <w:lvlJc w:val="left"/>
+      <w:pPr>
+        <w:tabs>
+          <w:tab w:val="num" w:pos="2160"/>
+        </w:tabs>
+        <w:ind w:left="2160" w:hanging="360"/>
+      </w:pPr>
+    </w:lvl>
+    <w:lvl w:ilvl="3" w:tentative="1">
+      <w:start w:val="1"/>
+      <w:numFmt w:val="decimal"/>
+      <w:lvlText w:val="%4."/>
+      <w:lvlJc w:val="left"/>
+      <w:pPr>
+        <w:tabs>
+          <w:tab w:val="num" w:pos="2880"/>
+        </w:tabs>
+        <w:ind w:left="2880" w:hanging="360"/>
+      </w:pPr>
+    </w:lvl>
+    <w:lvl w:ilvl="4" w:tentative="1">
+      <w:start w:val="1"/>
+      <w:numFmt w:val="decimal"/>
+      <w:lvlText w:val="%5."/>
+      <w:lvlJc w:val="left"/>
+      <w:pPr>
+        <w:tabs>
+          <w:tab w:val="num" w:pos="3600"/>
+        </w:tabs>
+        <w:ind w:left="3600" w:hanging="360"/>
+      </w:pPr>
+    </w:lvl>
+    <w:lvl w:ilvl="5" w:tentative="1">
+      <w:start w:val="1"/>
+      <w:numFmt w:val="decimal"/>
+      <w:lvlText w:val="%6."/>
+      <w:lvlJc w:val="left"/>
+      <w:pPr>
+        <w:tabs>
+          <w:tab w:val="num" w:pos="4320"/>
+        </w:tabs>
+        <w:ind w:left="4320" w:hanging="360"/>
+      </w:pPr>
+    </w:lvl>
+    <w:lvl w:ilvl="6" w:tentative="1">
+      <w:start w:val="1"/>
+      <w:numFmt w:val="decimal"/>
+      <w:lvlText w:val="%7."/>
+      <w:lvlJc w:val="left"/>
+      <w:pPr>
+        <w:tabs>
+          <w:tab w:val="num" w:pos="5040"/>
+        </w:tabs>
+        <w:ind w:left="5040" w:hanging="360"/>
+      </w:pPr>
+    </w:lvl>
+    <w:lvl w:ilvl="7" w:tentative="1">
+      <w:start w:val="1"/>
+      <w:numFmt w:val="decimal"/>
+      <w:lvlText w:val="%8."/>
+      <w:lvlJc w:val="left"/>
+      <w:pPr>
+        <w:tabs>
+          <w:tab w:val="num" w:pos="5760"/>
+        </w:tabs>
+        <w:ind w:left="5760" w:hanging="360"/>
+      </w:pPr>
+    </w:lvl>
+    <w:lvl w:ilvl="8" w:tentative="1">
+      <w:start w:val="1"/>
+      <w:numFmt w:val="decimal"/>
+      <w:lvlText w:val="%9."/>
+      <w:lvlJc w:val="left"/>
+      <w:pPr>
+        <w:tabs>
+          <w:tab w:val="num" w:pos="6480"/>
+        </w:tabs>
+        <w:ind w:left="6480" w:hanging="360"/>
+      </w:pPr>
+    </w:lvl>
+  </w:abstractNum>
+  <w:abstractNum w:abstractNumId="6" w15:restartNumberingAfterBreak="0">
+    <w:nsid w:val="3F2668E2"/>
+    <w:multiLevelType w:val="multilevel"/>
+    <w:tmpl w:val="D77A0DBC"/>
+    <w:lvl w:ilvl="0">
+      <w:start w:val="1"/>
+      <w:numFmt w:val="bullet"/>
+      <w:lvlText w:val=""/>
+      <w:lvlJc w:val="left"/>
+      <w:pPr>
+        <w:tabs>
+          <w:tab w:val="num" w:pos="720"/>
+        </w:tabs>
+        <w:ind w:left="720" w:hanging="360"/>
+      </w:pPr>
+      <w:rPr>
+        <w:rFonts w:ascii="Symbol" w:hAnsi="Symbol" w:hint="default"/>
+        <w:sz w:val="20"/>
+      </w:rPr>
+    </w:lvl>
+    <w:lvl w:ilvl="1" w:tentative="1">
+      <w:start w:val="1"/>
+      <w:numFmt w:val="bullet"/>
+      <w:lvlText w:val="o"/>
+      <w:lvlJc w:val="left"/>
+      <w:pPr>
+        <w:tabs>
+          <w:tab w:val="num" w:pos="1440"/>
+        </w:tabs>
+        <w:ind w:left="1440" w:hanging="360"/>
+      </w:pPr>
+      <w:rPr>
+        <w:rFonts w:ascii="Courier New" w:hAnsi="Courier New" w:hint="default"/>
+        <w:sz w:val="20"/>
+      </w:rPr>
+    </w:lvl>
+    <w:lvl w:ilvl="2" w:tentative="1">
+      <w:start w:val="1"/>
+      <w:numFmt w:val="bullet"/>
+      <w:lvlText w:val=""/>
+      <w:lvlJc w:val="left"/>
+      <w:pPr>
+        <w:tabs>
+          <w:tab w:val="num" w:pos="2160"/>
+        </w:tabs>
+        <w:ind w:left="2160" w:hanging="360"/>
+      </w:pPr>
+      <w:rPr>
+        <w:rFonts w:ascii="Wingdings" w:hAnsi="Wingdings" w:hint="default"/>
+        <w:sz w:val="20"/>
+      </w:rPr>
+    </w:lvl>
+    <w:lvl w:ilvl="3" w:tentative="1">
+      <w:start w:val="1"/>
+      <w:numFmt w:val="bullet"/>
+      <w:lvlText w:val=""/>
+      <w:lvlJc w:val="left"/>
+      <w:pPr>
+        <w:tabs>
+          <w:tab w:val="num" w:pos="2880"/>
+        </w:tabs>
+        <w:ind w:left="2880" w:hanging="360"/>
+      </w:pPr>
+      <w:rPr>
+        <w:rFonts w:ascii="Wingdings" w:hAnsi="Wingdings" w:hint="default"/>
+        <w:sz w:val="20"/>
+      </w:rPr>
+    </w:lvl>
+    <w:lvl w:ilvl="4" w:tentative="1">
+      <w:start w:val="1"/>
+      <w:numFmt w:val="bullet"/>
+      <w:lvlText w:val=""/>
+      <w:lvlJc w:val="left"/>
+      <w:pPr>
+        <w:tabs>
+          <w:tab w:val="num" w:pos="3600"/>
+        </w:tabs>
+        <w:ind w:left="3600" w:hanging="360"/>
+      </w:pPr>
+      <w:rPr>
+        <w:rFonts w:ascii="Wingdings" w:hAnsi="Wingdings" w:hint="default"/>
+        <w:sz w:val="20"/>
+      </w:rPr>
+    </w:lvl>
+    <w:lvl w:ilvl="5" w:tentative="1">
+      <w:start w:val="1"/>
+      <w:numFmt w:val="bullet"/>
+      <w:lvlText w:val=""/>
+      <w:lvlJc w:val="left"/>
+      <w:pPr>
+        <w:tabs>
+          <w:tab w:val="num" w:pos="4320"/>
+        </w:tabs>
+        <w:ind w:left="4320" w:hanging="360"/>
+      </w:pPr>
+      <w:rPr>
+        <w:rFonts w:ascii="Wingdings" w:hAnsi="Wingdings" w:hint="default"/>
+        <w:sz w:val="20"/>
+      </w:rPr>
+    </w:lvl>
+    <w:lvl w:ilvl="6" w:tentative="1">
+      <w:start w:val="1"/>
+      <w:numFmt w:val="bullet"/>
+      <w:lvlText w:val=""/>
+      <w:lvlJc w:val="left"/>
+      <w:pPr>
+        <w:tabs>
+          <w:tab w:val="num" w:pos="5040"/>
+        </w:tabs>
+        <w:ind w:left="5040" w:hanging="360"/>
+      </w:pPr>
+      <w:rPr>
+        <w:rFonts w:ascii="Wingdings" w:hAnsi="Wingdings" w:hint="default"/>
+        <w:sz w:val="20"/>
+      </w:rPr>
+    </w:lvl>
+    <w:lvl w:ilvl="7" w:tentative="1">
+      <w:start w:val="1"/>
+      <w:numFmt w:val="bullet"/>
+      <w:lvlText w:val=""/>
+      <w:lvlJc w:val="left"/>
+      <w:pPr>
+        <w:tabs>
+          <w:tab w:val="num" w:pos="5760"/>
+        </w:tabs>
+        <w:ind w:left="5760" w:hanging="360"/>
+      </w:pPr>
+      <w:rPr>
+        <w:rFonts w:ascii="Wingdings" w:hAnsi="Wingdings" w:hint="default"/>
+        <w:sz w:val="20"/>
+      </w:rPr>
+    </w:lvl>
+    <w:lvl w:ilvl="8" w:tentative="1">
+      <w:start w:val="1"/>
+      <w:numFmt w:val="bullet"/>
+      <w:lvlText w:val=""/>
+      <w:lvlJc w:val="left"/>
+      <w:pPr>
+        <w:tabs>
+          <w:tab w:val="num" w:pos="6480"/>
+        </w:tabs>
+        <w:ind w:left="6480" w:hanging="360"/>
+      </w:pPr>
+      <w:rPr>
+        <w:rFonts w:ascii="Wingdings" w:hAnsi="Wingdings" w:hint="default"/>
+        <w:sz w:val="20"/>
+      </w:rPr>
+    </w:lvl>
+  </w:abstractNum>
+  <w:abstractNum w:abstractNumId="7" w15:restartNumberingAfterBreak="0">
+    <w:nsid w:val="4511593A"/>
+    <w:multiLevelType w:val="multilevel"/>
+    <w:tmpl w:val="B44A17B2"/>
+    <w:lvl w:ilvl="0">
+      <w:start w:val="1"/>
+      <w:numFmt w:val="bullet"/>
+      <w:lvlText w:val=""/>
+      <w:lvlJc w:val="left"/>
+      <w:pPr>
+        <w:tabs>
+          <w:tab w:val="num" w:pos="720"/>
+        </w:tabs>
+        <w:ind w:left="720" w:hanging="360"/>
+      </w:pPr>
+      <w:rPr>
+        <w:rFonts w:ascii="Symbol" w:hAnsi="Symbol" w:hint="default"/>
+        <w:sz w:val="20"/>
+      </w:rPr>
+    </w:lvl>
+    <w:lvl w:ilvl="1" w:tentative="1">
+      <w:start w:val="1"/>
+      <w:numFmt w:val="bullet"/>
+      <w:lvlText w:val="o"/>
+      <w:lvlJc w:val="left"/>
+      <w:pPr>
+        <w:tabs>
+          <w:tab w:val="num" w:pos="1440"/>
+        </w:tabs>
+        <w:ind w:left="1440" w:hanging="360"/>
+      </w:pPr>
+      <w:rPr>
+        <w:rFonts w:ascii="Courier New" w:hAnsi="Courier New" w:hint="default"/>
+        <w:sz w:val="20"/>
+      </w:rPr>
+    </w:lvl>
+    <w:lvl w:ilvl="2" w:tentative="1">
+      <w:start w:val="1"/>
+      <w:numFmt w:val="bullet"/>
+      <w:lvlText w:val=""/>
+      <w:lvlJc w:val="left"/>
+      <w:pPr>
+        <w:tabs>
+          <w:tab w:val="num" w:pos="2160"/>
+        </w:tabs>
+        <w:ind w:left="2160" w:hanging="360"/>
+      </w:pPr>
+      <w:rPr>
+        <w:rFonts w:ascii="Wingdings" w:hAnsi="Wingdings" w:hint="default"/>
+        <w:sz w:val="20"/>
+      </w:rPr>
+    </w:lvl>
+    <w:lvl w:ilvl="3" w:tentative="1">
+      <w:start w:val="1"/>
+      <w:numFmt w:val="bullet"/>
+      <w:lvlText w:val=""/>
+      <w:lvlJc w:val="left"/>
+      <w:pPr>
+        <w:tabs>
+          <w:tab w:val="num" w:pos="2880"/>
+        </w:tabs>
+        <w:ind w:left="2880" w:hanging="360"/>
+      </w:pPr>
+      <w:rPr>
+        <w:rFonts w:ascii="Wingdings" w:hAnsi="Wingdings" w:hint="default"/>
+        <w:sz w:val="20"/>
+      </w:rPr>
+    </w:lvl>
+    <w:lvl w:ilvl="4" w:tentative="1">
+      <w:start w:val="1"/>
+      <w:numFmt w:val="bullet"/>
+      <w:lvlText w:val=""/>
+      <w:lvlJc w:val="left"/>
+      <w:pPr>
+        <w:tabs>
+          <w:tab w:val="num" w:pos="3600"/>
+        </w:tabs>
+        <w:ind w:left="3600" w:hanging="360"/>
+      </w:pPr>
+      <w:rPr>
+        <w:rFonts w:ascii="Wingdings" w:hAnsi="Wingdings" w:hint="default"/>
+        <w:sz w:val="20"/>
+      </w:rPr>
+    </w:lvl>
+    <w:lvl w:ilvl="5" w:tentative="1">
+      <w:start w:val="1"/>
+      <w:numFmt w:val="bullet"/>
+      <w:lvlText w:val=""/>
+      <w:lvlJc w:val="left"/>
+      <w:pPr>
+        <w:tabs>
+          <w:tab w:val="num" w:pos="4320"/>
+        </w:tabs>
+        <w:ind w:left="4320" w:hanging="360"/>
+      </w:pPr>
+      <w:rPr>
+        <w:rFonts w:ascii="Wingdings" w:hAnsi="Wingdings" w:hint="default"/>
+        <w:sz w:val="20"/>
+      </w:rPr>
+    </w:lvl>
+    <w:lvl w:ilvl="6" w:tentative="1">
+      <w:start w:val="1"/>
+      <w:numFmt w:val="bullet"/>
+      <w:lvlText w:val=""/>
+      <w:lvlJc w:val="left"/>
+      <w:pPr>
+        <w:tabs>
+          <w:tab w:val="num" w:pos="5040"/>
+        </w:tabs>
+        <w:ind w:left="5040" w:hanging="360"/>
+      </w:pPr>
+      <w:rPr>
+        <w:rFonts w:ascii="Wingdings" w:hAnsi="Wingdings" w:hint="default"/>
+        <w:sz w:val="20"/>
+      </w:rPr>
+    </w:lvl>
+    <w:lvl w:ilvl="7" w:tentative="1">
+      <w:start w:val="1"/>
+      <w:numFmt w:val="bullet"/>
+      <w:lvlText w:val=""/>
+      <w:lvlJc w:val="left"/>
+      <w:pPr>
+        <w:tabs>
+          <w:tab w:val="num" w:pos="5760"/>
+        </w:tabs>
+        <w:ind w:left="5760" w:hanging="360"/>
+      </w:pPr>
+      <w:rPr>
+        <w:rFonts w:ascii="Wingdings" w:hAnsi="Wingdings" w:hint="default"/>
+        <w:sz w:val="20"/>
+      </w:rPr>
+    </w:lvl>
+    <w:lvl w:ilvl="8" w:tentative="1">
+      <w:start w:val="1"/>
+      <w:numFmt w:val="bullet"/>
+      <w:lvlText w:val=""/>
+      <w:lvlJc w:val="left"/>
+      <w:pPr>
+        <w:tabs>
+          <w:tab w:val="num" w:pos="6480"/>
+        </w:tabs>
+        <w:ind w:left="6480" w:hanging="360"/>
+      </w:pPr>
+      <w:rPr>
+        <w:rFonts w:ascii="Wingdings" w:hAnsi="Wingdings" w:hint="default"/>
+        <w:sz w:val="20"/>
+      </w:rPr>
+    </w:lvl>
+  </w:abstractNum>
+  <w:abstractNum w:abstractNumId="8" w15:restartNumberingAfterBreak="0">
     <w:nsid w:val="47D45454"/>
     <w:multiLevelType w:val="multilevel"/>
     <w:tmpl w:val="BDB42A56"/>
@@ -2105,7 +4924,603 @@
       </w:rPr>
     </w:lvl>
   </w:abstractNum>
-  <w:abstractNum w:abstractNumId="5" w15:restartNumberingAfterBreak="0">
+  <w:abstractNum w:abstractNumId="9" w15:restartNumberingAfterBreak="0">
+    <w:nsid w:val="4C2C6654"/>
+    <w:multiLevelType w:val="multilevel"/>
+    <w:tmpl w:val="D0140CDA"/>
+    <w:lvl w:ilvl="0">
+      <w:start w:val="1"/>
+      <w:numFmt w:val="bullet"/>
+      <w:lvlText w:val=""/>
+      <w:lvlJc w:val="left"/>
+      <w:pPr>
+        <w:tabs>
+          <w:tab w:val="num" w:pos="720"/>
+        </w:tabs>
+        <w:ind w:left="720" w:hanging="360"/>
+      </w:pPr>
+      <w:rPr>
+        <w:rFonts w:ascii="Symbol" w:hAnsi="Symbol" w:hint="default"/>
+        <w:sz w:val="20"/>
+      </w:rPr>
+    </w:lvl>
+    <w:lvl w:ilvl="1" w:tentative="1">
+      <w:start w:val="1"/>
+      <w:numFmt w:val="bullet"/>
+      <w:lvlText w:val="o"/>
+      <w:lvlJc w:val="left"/>
+      <w:pPr>
+        <w:tabs>
+          <w:tab w:val="num" w:pos="1440"/>
+        </w:tabs>
+        <w:ind w:left="1440" w:hanging="360"/>
+      </w:pPr>
+      <w:rPr>
+        <w:rFonts w:ascii="Courier New" w:hAnsi="Courier New" w:hint="default"/>
+        <w:sz w:val="20"/>
+      </w:rPr>
+    </w:lvl>
+    <w:lvl w:ilvl="2" w:tentative="1">
+      <w:start w:val="1"/>
+      <w:numFmt w:val="bullet"/>
+      <w:lvlText w:val=""/>
+      <w:lvlJc w:val="left"/>
+      <w:pPr>
+        <w:tabs>
+          <w:tab w:val="num" w:pos="2160"/>
+        </w:tabs>
+        <w:ind w:left="2160" w:hanging="360"/>
+      </w:pPr>
+      <w:rPr>
+        <w:rFonts w:ascii="Wingdings" w:hAnsi="Wingdings" w:hint="default"/>
+        <w:sz w:val="20"/>
+      </w:rPr>
+    </w:lvl>
+    <w:lvl w:ilvl="3" w:tentative="1">
+      <w:start w:val="1"/>
+      <w:numFmt w:val="bullet"/>
+      <w:lvlText w:val=""/>
+      <w:lvlJc w:val="left"/>
+      <w:pPr>
+        <w:tabs>
+          <w:tab w:val="num" w:pos="2880"/>
+        </w:tabs>
+        <w:ind w:left="2880" w:hanging="360"/>
+      </w:pPr>
+      <w:rPr>
+        <w:rFonts w:ascii="Wingdings" w:hAnsi="Wingdings" w:hint="default"/>
+        <w:sz w:val="20"/>
+      </w:rPr>
+    </w:lvl>
+    <w:lvl w:ilvl="4" w:tentative="1">
+      <w:start w:val="1"/>
+      <w:numFmt w:val="bullet"/>
+      <w:lvlText w:val=""/>
+      <w:lvlJc w:val="left"/>
+      <w:pPr>
+        <w:tabs>
+          <w:tab w:val="num" w:pos="3600"/>
+        </w:tabs>
+        <w:ind w:left="3600" w:hanging="360"/>
+      </w:pPr>
+      <w:rPr>
+        <w:rFonts w:ascii="Wingdings" w:hAnsi="Wingdings" w:hint="default"/>
+        <w:sz w:val="20"/>
+      </w:rPr>
+    </w:lvl>
+    <w:lvl w:ilvl="5" w:tentative="1">
+      <w:start w:val="1"/>
+      <w:numFmt w:val="bullet"/>
+      <w:lvlText w:val=""/>
+      <w:lvlJc w:val="left"/>
+      <w:pPr>
+        <w:tabs>
+          <w:tab w:val="num" w:pos="4320"/>
+        </w:tabs>
+        <w:ind w:left="4320" w:hanging="360"/>
+      </w:pPr>
+      <w:rPr>
+        <w:rFonts w:ascii="Wingdings" w:hAnsi="Wingdings" w:hint="default"/>
+        <w:sz w:val="20"/>
+      </w:rPr>
+    </w:lvl>
+    <w:lvl w:ilvl="6" w:tentative="1">
+      <w:start w:val="1"/>
+      <w:numFmt w:val="bullet"/>
+      <w:lvlText w:val=""/>
+      <w:lvlJc w:val="left"/>
+      <w:pPr>
+        <w:tabs>
+          <w:tab w:val="num" w:pos="5040"/>
+        </w:tabs>
+        <w:ind w:left="5040" w:hanging="360"/>
+      </w:pPr>
+      <w:rPr>
+        <w:rFonts w:ascii="Wingdings" w:hAnsi="Wingdings" w:hint="default"/>
+        <w:sz w:val="20"/>
+      </w:rPr>
+    </w:lvl>
+    <w:lvl w:ilvl="7" w:tentative="1">
+      <w:start w:val="1"/>
+      <w:numFmt w:val="bullet"/>
+      <w:lvlText w:val=""/>
+      <w:lvlJc w:val="left"/>
+      <w:pPr>
+        <w:tabs>
+          <w:tab w:val="num" w:pos="5760"/>
+        </w:tabs>
+        <w:ind w:left="5760" w:hanging="360"/>
+      </w:pPr>
+      <w:rPr>
+        <w:rFonts w:ascii="Wingdings" w:hAnsi="Wingdings" w:hint="default"/>
+        <w:sz w:val="20"/>
+      </w:rPr>
+    </w:lvl>
+    <w:lvl w:ilvl="8" w:tentative="1">
+      <w:start w:val="1"/>
+      <w:numFmt w:val="bullet"/>
+      <w:lvlText w:val=""/>
+      <w:lvlJc w:val="left"/>
+      <w:pPr>
+        <w:tabs>
+          <w:tab w:val="num" w:pos="6480"/>
+        </w:tabs>
+        <w:ind w:left="6480" w:hanging="360"/>
+      </w:pPr>
+      <w:rPr>
+        <w:rFonts w:ascii="Wingdings" w:hAnsi="Wingdings" w:hint="default"/>
+        <w:sz w:val="20"/>
+      </w:rPr>
+    </w:lvl>
+  </w:abstractNum>
+  <w:abstractNum w:abstractNumId="10" w15:restartNumberingAfterBreak="0">
+    <w:nsid w:val="4C577340"/>
+    <w:multiLevelType w:val="multilevel"/>
+    <w:tmpl w:val="46D4BF8E"/>
+    <w:lvl w:ilvl="0">
+      <w:start w:val="1"/>
+      <w:numFmt w:val="bullet"/>
+      <w:lvlText w:val=""/>
+      <w:lvlJc w:val="left"/>
+      <w:pPr>
+        <w:tabs>
+          <w:tab w:val="num" w:pos="720"/>
+        </w:tabs>
+        <w:ind w:left="720" w:hanging="360"/>
+      </w:pPr>
+      <w:rPr>
+        <w:rFonts w:ascii="Symbol" w:hAnsi="Symbol" w:hint="default"/>
+        <w:sz w:val="20"/>
+      </w:rPr>
+    </w:lvl>
+    <w:lvl w:ilvl="1" w:tentative="1">
+      <w:start w:val="1"/>
+      <w:numFmt w:val="bullet"/>
+      <w:lvlText w:val="o"/>
+      <w:lvlJc w:val="left"/>
+      <w:pPr>
+        <w:tabs>
+          <w:tab w:val="num" w:pos="1440"/>
+        </w:tabs>
+        <w:ind w:left="1440" w:hanging="360"/>
+      </w:pPr>
+      <w:rPr>
+        <w:rFonts w:ascii="Courier New" w:hAnsi="Courier New" w:hint="default"/>
+        <w:sz w:val="20"/>
+      </w:rPr>
+    </w:lvl>
+    <w:lvl w:ilvl="2" w:tentative="1">
+      <w:start w:val="1"/>
+      <w:numFmt w:val="bullet"/>
+      <w:lvlText w:val=""/>
+      <w:lvlJc w:val="left"/>
+      <w:pPr>
+        <w:tabs>
+          <w:tab w:val="num" w:pos="2160"/>
+        </w:tabs>
+        <w:ind w:left="2160" w:hanging="360"/>
+      </w:pPr>
+      <w:rPr>
+        <w:rFonts w:ascii="Wingdings" w:hAnsi="Wingdings" w:hint="default"/>
+        <w:sz w:val="20"/>
+      </w:rPr>
+    </w:lvl>
+    <w:lvl w:ilvl="3" w:tentative="1">
+      <w:start w:val="1"/>
+      <w:numFmt w:val="bullet"/>
+      <w:lvlText w:val=""/>
+      <w:lvlJc w:val="left"/>
+      <w:pPr>
+        <w:tabs>
+          <w:tab w:val="num" w:pos="2880"/>
+        </w:tabs>
+        <w:ind w:left="2880" w:hanging="360"/>
+      </w:pPr>
+      <w:rPr>
+        <w:rFonts w:ascii="Wingdings" w:hAnsi="Wingdings" w:hint="default"/>
+        <w:sz w:val="20"/>
+      </w:rPr>
+    </w:lvl>
+    <w:lvl w:ilvl="4" w:tentative="1">
+      <w:start w:val="1"/>
+      <w:numFmt w:val="bullet"/>
+      <w:lvlText w:val=""/>
+      <w:lvlJc w:val="left"/>
+      <w:pPr>
+        <w:tabs>
+          <w:tab w:val="num" w:pos="3600"/>
+        </w:tabs>
+        <w:ind w:left="3600" w:hanging="360"/>
+      </w:pPr>
+      <w:rPr>
+        <w:rFonts w:ascii="Wingdings" w:hAnsi="Wingdings" w:hint="default"/>
+        <w:sz w:val="20"/>
+      </w:rPr>
+    </w:lvl>
+    <w:lvl w:ilvl="5" w:tentative="1">
+      <w:start w:val="1"/>
+      <w:numFmt w:val="bullet"/>
+      <w:lvlText w:val=""/>
+      <w:lvlJc w:val="left"/>
+      <w:pPr>
+        <w:tabs>
+          <w:tab w:val="num" w:pos="4320"/>
+        </w:tabs>
+        <w:ind w:left="4320" w:hanging="360"/>
+      </w:pPr>
+      <w:rPr>
+        <w:rFonts w:ascii="Wingdings" w:hAnsi="Wingdings" w:hint="default"/>
+        <w:sz w:val="20"/>
+      </w:rPr>
+    </w:lvl>
+    <w:lvl w:ilvl="6" w:tentative="1">
+      <w:start w:val="1"/>
+      <w:numFmt w:val="bullet"/>
+      <w:lvlText w:val=""/>
+      <w:lvlJc w:val="left"/>
+      <w:pPr>
+        <w:tabs>
+          <w:tab w:val="num" w:pos="5040"/>
+        </w:tabs>
+        <w:ind w:left="5040" w:hanging="360"/>
+      </w:pPr>
+      <w:rPr>
+        <w:rFonts w:ascii="Wingdings" w:hAnsi="Wingdings" w:hint="default"/>
+        <w:sz w:val="20"/>
+      </w:rPr>
+    </w:lvl>
+    <w:lvl w:ilvl="7" w:tentative="1">
+      <w:start w:val="1"/>
+      <w:numFmt w:val="bullet"/>
+      <w:lvlText w:val=""/>
+      <w:lvlJc w:val="left"/>
+      <w:pPr>
+        <w:tabs>
+          <w:tab w:val="num" w:pos="5760"/>
+        </w:tabs>
+        <w:ind w:left="5760" w:hanging="360"/>
+      </w:pPr>
+      <w:rPr>
+        <w:rFonts w:ascii="Wingdings" w:hAnsi="Wingdings" w:hint="default"/>
+        <w:sz w:val="20"/>
+      </w:rPr>
+    </w:lvl>
+    <w:lvl w:ilvl="8" w:tentative="1">
+      <w:start w:val="1"/>
+      <w:numFmt w:val="bullet"/>
+      <w:lvlText w:val=""/>
+      <w:lvlJc w:val="left"/>
+      <w:pPr>
+        <w:tabs>
+          <w:tab w:val="num" w:pos="6480"/>
+        </w:tabs>
+        <w:ind w:left="6480" w:hanging="360"/>
+      </w:pPr>
+      <w:rPr>
+        <w:rFonts w:ascii="Wingdings" w:hAnsi="Wingdings" w:hint="default"/>
+        <w:sz w:val="20"/>
+      </w:rPr>
+    </w:lvl>
+  </w:abstractNum>
+  <w:abstractNum w:abstractNumId="11" w15:restartNumberingAfterBreak="0">
+    <w:nsid w:val="511150A2"/>
+    <w:multiLevelType w:val="multilevel"/>
+    <w:tmpl w:val="4F6EBD4A"/>
+    <w:lvl w:ilvl="0">
+      <w:start w:val="1"/>
+      <w:numFmt w:val="bullet"/>
+      <w:lvlText w:val=""/>
+      <w:lvlJc w:val="left"/>
+      <w:pPr>
+        <w:tabs>
+          <w:tab w:val="num" w:pos="720"/>
+        </w:tabs>
+        <w:ind w:left="720" w:hanging="360"/>
+      </w:pPr>
+      <w:rPr>
+        <w:rFonts w:ascii="Symbol" w:hAnsi="Symbol" w:hint="default"/>
+        <w:sz w:val="20"/>
+      </w:rPr>
+    </w:lvl>
+    <w:lvl w:ilvl="1" w:tentative="1">
+      <w:start w:val="1"/>
+      <w:numFmt w:val="bullet"/>
+      <w:lvlText w:val="o"/>
+      <w:lvlJc w:val="left"/>
+      <w:pPr>
+        <w:tabs>
+          <w:tab w:val="num" w:pos="1440"/>
+        </w:tabs>
+        <w:ind w:left="1440" w:hanging="360"/>
+      </w:pPr>
+      <w:rPr>
+        <w:rFonts w:ascii="Courier New" w:hAnsi="Courier New" w:hint="default"/>
+        <w:sz w:val="20"/>
+      </w:rPr>
+    </w:lvl>
+    <w:lvl w:ilvl="2" w:tentative="1">
+      <w:start w:val="1"/>
+      <w:numFmt w:val="bullet"/>
+      <w:lvlText w:val=""/>
+      <w:lvlJc w:val="left"/>
+      <w:pPr>
+        <w:tabs>
+          <w:tab w:val="num" w:pos="2160"/>
+        </w:tabs>
+        <w:ind w:left="2160" w:hanging="360"/>
+      </w:pPr>
+      <w:rPr>
+        <w:rFonts w:ascii="Wingdings" w:hAnsi="Wingdings" w:hint="default"/>
+        <w:sz w:val="20"/>
+      </w:rPr>
+    </w:lvl>
+    <w:lvl w:ilvl="3" w:tentative="1">
+      <w:start w:val="1"/>
+      <w:numFmt w:val="bullet"/>
+      <w:lvlText w:val=""/>
+      <w:lvlJc w:val="left"/>
+      <w:pPr>
+        <w:tabs>
+          <w:tab w:val="num" w:pos="2880"/>
+        </w:tabs>
+        <w:ind w:left="2880" w:hanging="360"/>
+      </w:pPr>
+      <w:rPr>
+        <w:rFonts w:ascii="Wingdings" w:hAnsi="Wingdings" w:hint="default"/>
+        <w:sz w:val="20"/>
+      </w:rPr>
+    </w:lvl>
+    <w:lvl w:ilvl="4" w:tentative="1">
+      <w:start w:val="1"/>
+      <w:numFmt w:val="bullet"/>
+      <w:lvlText w:val=""/>
+      <w:lvlJc w:val="left"/>
+      <w:pPr>
+        <w:tabs>
+          <w:tab w:val="num" w:pos="3600"/>
+        </w:tabs>
+        <w:ind w:left="3600" w:hanging="360"/>
+      </w:pPr>
+      <w:rPr>
+        <w:rFonts w:ascii="Wingdings" w:hAnsi="Wingdings" w:hint="default"/>
+        <w:sz w:val="20"/>
+      </w:rPr>
+    </w:lvl>
+    <w:lvl w:ilvl="5" w:tentative="1">
+      <w:start w:val="1"/>
+      <w:numFmt w:val="bullet"/>
+      <w:lvlText w:val=""/>
+      <w:lvlJc w:val="left"/>
+      <w:pPr>
+        <w:tabs>
+          <w:tab w:val="num" w:pos="4320"/>
+        </w:tabs>
+        <w:ind w:left="4320" w:hanging="360"/>
+      </w:pPr>
+      <w:rPr>
+        <w:rFonts w:ascii="Wingdings" w:hAnsi="Wingdings" w:hint="default"/>
+        <w:sz w:val="20"/>
+      </w:rPr>
+    </w:lvl>
+    <w:lvl w:ilvl="6" w:tentative="1">
+      <w:start w:val="1"/>
+      <w:numFmt w:val="bullet"/>
+      <w:lvlText w:val=""/>
+      <w:lvlJc w:val="left"/>
+      <w:pPr>
+        <w:tabs>
+          <w:tab w:val="num" w:pos="5040"/>
+        </w:tabs>
+        <w:ind w:left="5040" w:hanging="360"/>
+      </w:pPr>
+      <w:rPr>
+        <w:rFonts w:ascii="Wingdings" w:hAnsi="Wingdings" w:hint="default"/>
+        <w:sz w:val="20"/>
+      </w:rPr>
+    </w:lvl>
+    <w:lvl w:ilvl="7" w:tentative="1">
+      <w:start w:val="1"/>
+      <w:numFmt w:val="bullet"/>
+      <w:lvlText w:val=""/>
+      <w:lvlJc w:val="left"/>
+      <w:pPr>
+        <w:tabs>
+          <w:tab w:val="num" w:pos="5760"/>
+        </w:tabs>
+        <w:ind w:left="5760" w:hanging="360"/>
+      </w:pPr>
+      <w:rPr>
+        <w:rFonts w:ascii="Wingdings" w:hAnsi="Wingdings" w:hint="default"/>
+        <w:sz w:val="20"/>
+      </w:rPr>
+    </w:lvl>
+    <w:lvl w:ilvl="8" w:tentative="1">
+      <w:start w:val="1"/>
+      <w:numFmt w:val="bullet"/>
+      <w:lvlText w:val=""/>
+      <w:lvlJc w:val="left"/>
+      <w:pPr>
+        <w:tabs>
+          <w:tab w:val="num" w:pos="6480"/>
+        </w:tabs>
+        <w:ind w:left="6480" w:hanging="360"/>
+      </w:pPr>
+      <w:rPr>
+        <w:rFonts w:ascii="Wingdings" w:hAnsi="Wingdings" w:hint="default"/>
+        <w:sz w:val="20"/>
+      </w:rPr>
+    </w:lvl>
+  </w:abstractNum>
+  <w:abstractNum w:abstractNumId="12" w15:restartNumberingAfterBreak="0">
+    <w:nsid w:val="54307B6B"/>
+    <w:multiLevelType w:val="multilevel"/>
+    <w:tmpl w:val="368C0BE2"/>
+    <w:lvl w:ilvl="0">
+      <w:start w:val="1"/>
+      <w:numFmt w:val="bullet"/>
+      <w:lvlText w:val=""/>
+      <w:lvlJc w:val="left"/>
+      <w:pPr>
+        <w:tabs>
+          <w:tab w:val="num" w:pos="720"/>
+        </w:tabs>
+        <w:ind w:left="720" w:hanging="360"/>
+      </w:pPr>
+      <w:rPr>
+        <w:rFonts w:ascii="Symbol" w:hAnsi="Symbol" w:hint="default"/>
+        <w:sz w:val="20"/>
+      </w:rPr>
+    </w:lvl>
+    <w:lvl w:ilvl="1">
+      <w:start w:val="1"/>
+      <w:numFmt w:val="bullet"/>
+      <w:lvlText w:val="o"/>
+      <w:lvlJc w:val="left"/>
+      <w:pPr>
+        <w:tabs>
+          <w:tab w:val="num" w:pos="1440"/>
+        </w:tabs>
+        <w:ind w:left="1440" w:hanging="360"/>
+      </w:pPr>
+      <w:rPr>
+        <w:rFonts w:ascii="Courier New" w:hAnsi="Courier New" w:hint="default"/>
+        <w:sz w:val="20"/>
+      </w:rPr>
+    </w:lvl>
+    <w:lvl w:ilvl="2" w:tentative="1">
+      <w:start w:val="1"/>
+      <w:numFmt w:val="bullet"/>
+      <w:lvlText w:val=""/>
+      <w:lvlJc w:val="left"/>
+      <w:pPr>
+        <w:tabs>
+          <w:tab w:val="num" w:pos="2160"/>
+        </w:tabs>
+        <w:ind w:left="2160" w:hanging="360"/>
+      </w:pPr>
+      <w:rPr>
+        <w:rFonts w:ascii="Wingdings" w:hAnsi="Wingdings" w:hint="default"/>
+        <w:sz w:val="20"/>
+      </w:rPr>
+    </w:lvl>
+    <w:lvl w:ilvl="3" w:tentative="1">
+      <w:start w:val="1"/>
+      <w:numFmt w:val="bullet"/>
+      <w:lvlText w:val=""/>
+      <w:lvlJc w:val="left"/>
+      <w:pPr>
+        <w:tabs>
+          <w:tab w:val="num" w:pos="2880"/>
+        </w:tabs>
+        <w:ind w:left="2880" w:hanging="360"/>
+      </w:pPr>
+      <w:rPr>
+        <w:rFonts w:ascii="Wingdings" w:hAnsi="Wingdings" w:hint="default"/>
+        <w:sz w:val="20"/>
+      </w:rPr>
+    </w:lvl>
+    <w:lvl w:ilvl="4" w:tentative="1">
+      <w:start w:val="1"/>
+      <w:numFmt w:val="bullet"/>
+      <w:lvlText w:val=""/>
+      <w:lvlJc w:val="left"/>
+      <w:pPr>
+        <w:tabs>
+          <w:tab w:val="num" w:pos="3600"/>
+        </w:tabs>
+        <w:ind w:left="3600" w:hanging="360"/>
+      </w:pPr>
+      <w:rPr>
+        <w:rFonts w:ascii="Wingdings" w:hAnsi="Wingdings" w:hint="default"/>
+        <w:sz w:val="20"/>
+      </w:rPr>
+    </w:lvl>
+    <w:lvl w:ilvl="5" w:tentative="1">
+      <w:start w:val="1"/>
+      <w:numFmt w:val="bullet"/>
+      <w:lvlText w:val=""/>
+      <w:lvlJc w:val="left"/>
+      <w:pPr>
+        <w:tabs>
+          <w:tab w:val="num" w:pos="4320"/>
+        </w:tabs>
+        <w:ind w:left="4320" w:hanging="360"/>
+      </w:pPr>
+      <w:rPr>
+        <w:rFonts w:ascii="Wingdings" w:hAnsi="Wingdings" w:hint="default"/>
+        <w:sz w:val="20"/>
+      </w:rPr>
+    </w:lvl>
+    <w:lvl w:ilvl="6" w:tentative="1">
+      <w:start w:val="1"/>
+      <w:numFmt w:val="bullet"/>
+      <w:lvlText w:val=""/>
+      <w:lvlJc w:val="left"/>
+      <w:pPr>
+        <w:tabs>
+          <w:tab w:val="num" w:pos="5040"/>
+        </w:tabs>
+        <w:ind w:left="5040" w:hanging="360"/>
+      </w:pPr>
+      <w:rPr>
+        <w:rFonts w:ascii="Wingdings" w:hAnsi="Wingdings" w:hint="default"/>
+        <w:sz w:val="20"/>
+      </w:rPr>
+    </w:lvl>
+    <w:lvl w:ilvl="7" w:tentative="1">
+      <w:start w:val="1"/>
+      <w:numFmt w:val="bullet"/>
+      <w:lvlText w:val=""/>
+      <w:lvlJc w:val="left"/>
+      <w:pPr>
+        <w:tabs>
+          <w:tab w:val="num" w:pos="5760"/>
+        </w:tabs>
+        <w:ind w:left="5760" w:hanging="360"/>
+      </w:pPr>
+      <w:rPr>
+        <w:rFonts w:ascii="Wingdings" w:hAnsi="Wingdings" w:hint="default"/>
+        <w:sz w:val="20"/>
+      </w:rPr>
+    </w:lvl>
+    <w:lvl w:ilvl="8" w:tentative="1">
+      <w:start w:val="1"/>
+      <w:numFmt w:val="bullet"/>
+      <w:lvlText w:val=""/>
+      <w:lvlJc w:val="left"/>
+      <w:pPr>
+        <w:tabs>
+          <w:tab w:val="num" w:pos="6480"/>
+        </w:tabs>
+        <w:ind w:left="6480" w:hanging="360"/>
+      </w:pPr>
+      <w:rPr>
+        <w:rFonts w:ascii="Wingdings" w:hAnsi="Wingdings" w:hint="default"/>
+        <w:sz w:val="20"/>
+      </w:rPr>
+    </w:lvl>
+  </w:abstractNum>
+  <w:abstractNum w:abstractNumId="13" w15:restartNumberingAfterBreak="0">
     <w:nsid w:val="5BA33537"/>
     <w:multiLevelType w:val="multilevel"/>
     <w:tmpl w:val="8F22A9A2"/>
@@ -2254,7 +5669,156 @@
       </w:rPr>
     </w:lvl>
   </w:abstractNum>
-  <w:abstractNum w:abstractNumId="6" w15:restartNumberingAfterBreak="0">
+  <w:abstractNum w:abstractNumId="14" w15:restartNumberingAfterBreak="0">
+    <w:nsid w:val="5D47269B"/>
+    <w:multiLevelType w:val="multilevel"/>
+    <w:tmpl w:val="7C9CCDEA"/>
+    <w:lvl w:ilvl="0">
+      <w:start w:val="1"/>
+      <w:numFmt w:val="bullet"/>
+      <w:lvlText w:val=""/>
+      <w:lvlJc w:val="left"/>
+      <w:pPr>
+        <w:tabs>
+          <w:tab w:val="num" w:pos="720"/>
+        </w:tabs>
+        <w:ind w:left="720" w:hanging="360"/>
+      </w:pPr>
+      <w:rPr>
+        <w:rFonts w:ascii="Symbol" w:hAnsi="Symbol" w:hint="default"/>
+        <w:sz w:val="20"/>
+      </w:rPr>
+    </w:lvl>
+    <w:lvl w:ilvl="1" w:tentative="1">
+      <w:start w:val="1"/>
+      <w:numFmt w:val="bullet"/>
+      <w:lvlText w:val="o"/>
+      <w:lvlJc w:val="left"/>
+      <w:pPr>
+        <w:tabs>
+          <w:tab w:val="num" w:pos="1440"/>
+        </w:tabs>
+        <w:ind w:left="1440" w:hanging="360"/>
+      </w:pPr>
+      <w:rPr>
+        <w:rFonts w:ascii="Courier New" w:hAnsi="Courier New" w:hint="default"/>
+        <w:sz w:val="20"/>
+      </w:rPr>
+    </w:lvl>
+    <w:lvl w:ilvl="2" w:tentative="1">
+      <w:start w:val="1"/>
+      <w:numFmt w:val="bullet"/>
+      <w:lvlText w:val=""/>
+      <w:lvlJc w:val="left"/>
+      <w:pPr>
+        <w:tabs>
+          <w:tab w:val="num" w:pos="2160"/>
+        </w:tabs>
+        <w:ind w:left="2160" w:hanging="360"/>
+      </w:pPr>
+      <w:rPr>
+        <w:rFonts w:ascii="Wingdings" w:hAnsi="Wingdings" w:hint="default"/>
+        <w:sz w:val="20"/>
+      </w:rPr>
+    </w:lvl>
+    <w:lvl w:ilvl="3" w:tentative="1">
+      <w:start w:val="1"/>
+      <w:numFmt w:val="bullet"/>
+      <w:lvlText w:val=""/>
+      <w:lvlJc w:val="left"/>
+      <w:pPr>
+        <w:tabs>
+          <w:tab w:val="num" w:pos="2880"/>
+        </w:tabs>
+        <w:ind w:left="2880" w:hanging="360"/>
+      </w:pPr>
+      <w:rPr>
+        <w:rFonts w:ascii="Wingdings" w:hAnsi="Wingdings" w:hint="default"/>
+        <w:sz w:val="20"/>
+      </w:rPr>
+    </w:lvl>
+    <w:lvl w:ilvl="4" w:tentative="1">
+      <w:start w:val="1"/>
+      <w:numFmt w:val="bullet"/>
+      <w:lvlText w:val=""/>
+      <w:lvlJc w:val="left"/>
+      <w:pPr>
+        <w:tabs>
+          <w:tab w:val="num" w:pos="3600"/>
+        </w:tabs>
+        <w:ind w:left="3600" w:hanging="360"/>
+      </w:pPr>
+      <w:rPr>
+        <w:rFonts w:ascii="Wingdings" w:hAnsi="Wingdings" w:hint="default"/>
+        <w:sz w:val="20"/>
+      </w:rPr>
+    </w:lvl>
+    <w:lvl w:ilvl="5" w:tentative="1">
+      <w:start w:val="1"/>
+      <w:numFmt w:val="bullet"/>
+      <w:lvlText w:val=""/>
+      <w:lvlJc w:val="left"/>
+      <w:pPr>
+        <w:tabs>
+          <w:tab w:val="num" w:pos="4320"/>
+        </w:tabs>
+        <w:ind w:left="4320" w:hanging="360"/>
+      </w:pPr>
+      <w:rPr>
+        <w:rFonts w:ascii="Wingdings" w:hAnsi="Wingdings" w:hint="default"/>
+        <w:sz w:val="20"/>
+      </w:rPr>
+    </w:lvl>
+    <w:lvl w:ilvl="6" w:tentative="1">
+      <w:start w:val="1"/>
+      <w:numFmt w:val="bullet"/>
+      <w:lvlText w:val=""/>
+      <w:lvlJc w:val="left"/>
+      <w:pPr>
+        <w:tabs>
+          <w:tab w:val="num" w:pos="5040"/>
+        </w:tabs>
+        <w:ind w:left="5040" w:hanging="360"/>
+      </w:pPr>
+      <w:rPr>
+        <w:rFonts w:ascii="Wingdings" w:hAnsi="Wingdings" w:hint="default"/>
+        <w:sz w:val="20"/>
+      </w:rPr>
+    </w:lvl>
+    <w:lvl w:ilvl="7" w:tentative="1">
+      <w:start w:val="1"/>
+      <w:numFmt w:val="bullet"/>
+      <w:lvlText w:val=""/>
+      <w:lvlJc w:val="left"/>
+      <w:pPr>
+        <w:tabs>
+          <w:tab w:val="num" w:pos="5760"/>
+        </w:tabs>
+        <w:ind w:left="5760" w:hanging="360"/>
+      </w:pPr>
+      <w:rPr>
+        <w:rFonts w:ascii="Wingdings" w:hAnsi="Wingdings" w:hint="default"/>
+        <w:sz w:val="20"/>
+      </w:rPr>
+    </w:lvl>
+    <w:lvl w:ilvl="8" w:tentative="1">
+      <w:start w:val="1"/>
+      <w:numFmt w:val="bullet"/>
+      <w:lvlText w:val=""/>
+      <w:lvlJc w:val="left"/>
+      <w:pPr>
+        <w:tabs>
+          <w:tab w:val="num" w:pos="6480"/>
+        </w:tabs>
+        <w:ind w:left="6480" w:hanging="360"/>
+      </w:pPr>
+      <w:rPr>
+        <w:rFonts w:ascii="Wingdings" w:hAnsi="Wingdings" w:hint="default"/>
+        <w:sz w:val="20"/>
+      </w:rPr>
+    </w:lvl>
+  </w:abstractNum>
+  <w:abstractNum w:abstractNumId="15" w15:restartNumberingAfterBreak="0">
     <w:nsid w:val="68F37B60"/>
     <w:multiLevelType w:val="multilevel"/>
     <w:tmpl w:val="B4A80388"/>
@@ -2403,7 +5967,7 @@
       </w:rPr>
     </w:lvl>
   </w:abstractNum>
-  <w:abstractNum w:abstractNumId="7" w15:restartNumberingAfterBreak="0">
+  <w:abstractNum w:abstractNumId="16" w15:restartNumberingAfterBreak="0">
     <w:nsid w:val="6B043FD7"/>
     <w:multiLevelType w:val="multilevel"/>
     <w:tmpl w:val="A5E0239E"/>
@@ -2552,7 +6116,454 @@
       </w:rPr>
     </w:lvl>
   </w:abstractNum>
-  <w:abstractNum w:abstractNumId="8" w15:restartNumberingAfterBreak="0">
+  <w:abstractNum w:abstractNumId="17" w15:restartNumberingAfterBreak="0">
+    <w:nsid w:val="6CD45F62"/>
+    <w:multiLevelType w:val="multilevel"/>
+    <w:tmpl w:val="F1E8012E"/>
+    <w:lvl w:ilvl="0">
+      <w:start w:val="1"/>
+      <w:numFmt w:val="bullet"/>
+      <w:lvlText w:val=""/>
+      <w:lvlJc w:val="left"/>
+      <w:pPr>
+        <w:tabs>
+          <w:tab w:val="num" w:pos="720"/>
+        </w:tabs>
+        <w:ind w:left="720" w:hanging="360"/>
+      </w:pPr>
+      <w:rPr>
+        <w:rFonts w:ascii="Symbol" w:hAnsi="Symbol" w:hint="default"/>
+        <w:sz w:val="20"/>
+      </w:rPr>
+    </w:lvl>
+    <w:lvl w:ilvl="1" w:tentative="1">
+      <w:start w:val="1"/>
+      <w:numFmt w:val="bullet"/>
+      <w:lvlText w:val="o"/>
+      <w:lvlJc w:val="left"/>
+      <w:pPr>
+        <w:tabs>
+          <w:tab w:val="num" w:pos="1440"/>
+        </w:tabs>
+        <w:ind w:left="1440" w:hanging="360"/>
+      </w:pPr>
+      <w:rPr>
+        <w:rFonts w:ascii="Courier New" w:hAnsi="Courier New" w:hint="default"/>
+        <w:sz w:val="20"/>
+      </w:rPr>
+    </w:lvl>
+    <w:lvl w:ilvl="2" w:tentative="1">
+      <w:start w:val="1"/>
+      <w:numFmt w:val="bullet"/>
+      <w:lvlText w:val=""/>
+      <w:lvlJc w:val="left"/>
+      <w:pPr>
+        <w:tabs>
+          <w:tab w:val="num" w:pos="2160"/>
+        </w:tabs>
+        <w:ind w:left="2160" w:hanging="360"/>
+      </w:pPr>
+      <w:rPr>
+        <w:rFonts w:ascii="Wingdings" w:hAnsi="Wingdings" w:hint="default"/>
+        <w:sz w:val="20"/>
+      </w:rPr>
+    </w:lvl>
+    <w:lvl w:ilvl="3" w:tentative="1">
+      <w:start w:val="1"/>
+      <w:numFmt w:val="bullet"/>
+      <w:lvlText w:val=""/>
+      <w:lvlJc w:val="left"/>
+      <w:pPr>
+        <w:tabs>
+          <w:tab w:val="num" w:pos="2880"/>
+        </w:tabs>
+        <w:ind w:left="2880" w:hanging="360"/>
+      </w:pPr>
+      <w:rPr>
+        <w:rFonts w:ascii="Wingdings" w:hAnsi="Wingdings" w:hint="default"/>
+        <w:sz w:val="20"/>
+      </w:rPr>
+    </w:lvl>
+    <w:lvl w:ilvl="4" w:tentative="1">
+      <w:start w:val="1"/>
+      <w:numFmt w:val="bullet"/>
+      <w:lvlText w:val=""/>
+      <w:lvlJc w:val="left"/>
+      <w:pPr>
+        <w:tabs>
+          <w:tab w:val="num" w:pos="3600"/>
+        </w:tabs>
+        <w:ind w:left="3600" w:hanging="360"/>
+      </w:pPr>
+      <w:rPr>
+        <w:rFonts w:ascii="Wingdings" w:hAnsi="Wingdings" w:hint="default"/>
+        <w:sz w:val="20"/>
+      </w:rPr>
+    </w:lvl>
+    <w:lvl w:ilvl="5" w:tentative="1">
+      <w:start w:val="1"/>
+      <w:numFmt w:val="bullet"/>
+      <w:lvlText w:val=""/>
+      <w:lvlJc w:val="left"/>
+      <w:pPr>
+        <w:tabs>
+          <w:tab w:val="num" w:pos="4320"/>
+        </w:tabs>
+        <w:ind w:left="4320" w:hanging="360"/>
+      </w:pPr>
+      <w:rPr>
+        <w:rFonts w:ascii="Wingdings" w:hAnsi="Wingdings" w:hint="default"/>
+        <w:sz w:val="20"/>
+      </w:rPr>
+    </w:lvl>
+    <w:lvl w:ilvl="6" w:tentative="1">
+      <w:start w:val="1"/>
+      <w:numFmt w:val="bullet"/>
+      <w:lvlText w:val=""/>
+      <w:lvlJc w:val="left"/>
+      <w:pPr>
+        <w:tabs>
+          <w:tab w:val="num" w:pos="5040"/>
+        </w:tabs>
+        <w:ind w:left="5040" w:hanging="360"/>
+      </w:pPr>
+      <w:rPr>
+        <w:rFonts w:ascii="Wingdings" w:hAnsi="Wingdings" w:hint="default"/>
+        <w:sz w:val="20"/>
+      </w:rPr>
+    </w:lvl>
+    <w:lvl w:ilvl="7" w:tentative="1">
+      <w:start w:val="1"/>
+      <w:numFmt w:val="bullet"/>
+      <w:lvlText w:val=""/>
+      <w:lvlJc w:val="left"/>
+      <w:pPr>
+        <w:tabs>
+          <w:tab w:val="num" w:pos="5760"/>
+        </w:tabs>
+        <w:ind w:left="5760" w:hanging="360"/>
+      </w:pPr>
+      <w:rPr>
+        <w:rFonts w:ascii="Wingdings" w:hAnsi="Wingdings" w:hint="default"/>
+        <w:sz w:val="20"/>
+      </w:rPr>
+    </w:lvl>
+    <w:lvl w:ilvl="8" w:tentative="1">
+      <w:start w:val="1"/>
+      <w:numFmt w:val="bullet"/>
+      <w:lvlText w:val=""/>
+      <w:lvlJc w:val="left"/>
+      <w:pPr>
+        <w:tabs>
+          <w:tab w:val="num" w:pos="6480"/>
+        </w:tabs>
+        <w:ind w:left="6480" w:hanging="360"/>
+      </w:pPr>
+      <w:rPr>
+        <w:rFonts w:ascii="Wingdings" w:hAnsi="Wingdings" w:hint="default"/>
+        <w:sz w:val="20"/>
+      </w:rPr>
+    </w:lvl>
+  </w:abstractNum>
+  <w:abstractNum w:abstractNumId="18" w15:restartNumberingAfterBreak="0">
+    <w:nsid w:val="6E4467C6"/>
+    <w:multiLevelType w:val="multilevel"/>
+    <w:tmpl w:val="C04E0A06"/>
+    <w:lvl w:ilvl="0">
+      <w:start w:val="1"/>
+      <w:numFmt w:val="bullet"/>
+      <w:lvlText w:val=""/>
+      <w:lvlJc w:val="left"/>
+      <w:pPr>
+        <w:tabs>
+          <w:tab w:val="num" w:pos="720"/>
+        </w:tabs>
+        <w:ind w:left="720" w:hanging="360"/>
+      </w:pPr>
+      <w:rPr>
+        <w:rFonts w:ascii="Symbol" w:hAnsi="Symbol" w:hint="default"/>
+        <w:sz w:val="20"/>
+      </w:rPr>
+    </w:lvl>
+    <w:lvl w:ilvl="1" w:tentative="1">
+      <w:start w:val="1"/>
+      <w:numFmt w:val="bullet"/>
+      <w:lvlText w:val="o"/>
+      <w:lvlJc w:val="left"/>
+      <w:pPr>
+        <w:tabs>
+          <w:tab w:val="num" w:pos="1440"/>
+        </w:tabs>
+        <w:ind w:left="1440" w:hanging="360"/>
+      </w:pPr>
+      <w:rPr>
+        <w:rFonts w:ascii="Courier New" w:hAnsi="Courier New" w:hint="default"/>
+        <w:sz w:val="20"/>
+      </w:rPr>
+    </w:lvl>
+    <w:lvl w:ilvl="2" w:tentative="1">
+      <w:start w:val="1"/>
+      <w:numFmt w:val="bullet"/>
+      <w:lvlText w:val=""/>
+      <w:lvlJc w:val="left"/>
+      <w:pPr>
+        <w:tabs>
+          <w:tab w:val="num" w:pos="2160"/>
+        </w:tabs>
+        <w:ind w:left="2160" w:hanging="360"/>
+      </w:pPr>
+      <w:rPr>
+        <w:rFonts w:ascii="Wingdings" w:hAnsi="Wingdings" w:hint="default"/>
+        <w:sz w:val="20"/>
+      </w:rPr>
+    </w:lvl>
+    <w:lvl w:ilvl="3" w:tentative="1">
+      <w:start w:val="1"/>
+      <w:numFmt w:val="bullet"/>
+      <w:lvlText w:val=""/>
+      <w:lvlJc w:val="left"/>
+      <w:pPr>
+        <w:tabs>
+          <w:tab w:val="num" w:pos="2880"/>
+        </w:tabs>
+        <w:ind w:left="2880" w:hanging="360"/>
+      </w:pPr>
+      <w:rPr>
+        <w:rFonts w:ascii="Wingdings" w:hAnsi="Wingdings" w:hint="default"/>
+        <w:sz w:val="20"/>
+      </w:rPr>
+    </w:lvl>
+    <w:lvl w:ilvl="4" w:tentative="1">
+      <w:start w:val="1"/>
+      <w:numFmt w:val="bullet"/>
+      <w:lvlText w:val=""/>
+      <w:lvlJc w:val="left"/>
+      <w:pPr>
+        <w:tabs>
+          <w:tab w:val="num" w:pos="3600"/>
+        </w:tabs>
+        <w:ind w:left="3600" w:hanging="360"/>
+      </w:pPr>
+      <w:rPr>
+        <w:rFonts w:ascii="Wingdings" w:hAnsi="Wingdings" w:hint="default"/>
+        <w:sz w:val="20"/>
+      </w:rPr>
+    </w:lvl>
+    <w:lvl w:ilvl="5" w:tentative="1">
+      <w:start w:val="1"/>
+      <w:numFmt w:val="bullet"/>
+      <w:lvlText w:val=""/>
+      <w:lvlJc w:val="left"/>
+      <w:pPr>
+        <w:tabs>
+          <w:tab w:val="num" w:pos="4320"/>
+        </w:tabs>
+        <w:ind w:left="4320" w:hanging="360"/>
+      </w:pPr>
+      <w:rPr>
+        <w:rFonts w:ascii="Wingdings" w:hAnsi="Wingdings" w:hint="default"/>
+        <w:sz w:val="20"/>
+      </w:rPr>
+    </w:lvl>
+    <w:lvl w:ilvl="6" w:tentative="1">
+      <w:start w:val="1"/>
+      <w:numFmt w:val="bullet"/>
+      <w:lvlText w:val=""/>
+      <w:lvlJc w:val="left"/>
+      <w:pPr>
+        <w:tabs>
+          <w:tab w:val="num" w:pos="5040"/>
+        </w:tabs>
+        <w:ind w:left="5040" w:hanging="360"/>
+      </w:pPr>
+      <w:rPr>
+        <w:rFonts w:ascii="Wingdings" w:hAnsi="Wingdings" w:hint="default"/>
+        <w:sz w:val="20"/>
+      </w:rPr>
+    </w:lvl>
+    <w:lvl w:ilvl="7" w:tentative="1">
+      <w:start w:val="1"/>
+      <w:numFmt w:val="bullet"/>
+      <w:lvlText w:val=""/>
+      <w:lvlJc w:val="left"/>
+      <w:pPr>
+        <w:tabs>
+          <w:tab w:val="num" w:pos="5760"/>
+        </w:tabs>
+        <w:ind w:left="5760" w:hanging="360"/>
+      </w:pPr>
+      <w:rPr>
+        <w:rFonts w:ascii="Wingdings" w:hAnsi="Wingdings" w:hint="default"/>
+        <w:sz w:val="20"/>
+      </w:rPr>
+    </w:lvl>
+    <w:lvl w:ilvl="8" w:tentative="1">
+      <w:start w:val="1"/>
+      <w:numFmt w:val="bullet"/>
+      <w:lvlText w:val=""/>
+      <w:lvlJc w:val="left"/>
+      <w:pPr>
+        <w:tabs>
+          <w:tab w:val="num" w:pos="6480"/>
+        </w:tabs>
+        <w:ind w:left="6480" w:hanging="360"/>
+      </w:pPr>
+      <w:rPr>
+        <w:rFonts w:ascii="Wingdings" w:hAnsi="Wingdings" w:hint="default"/>
+        <w:sz w:val="20"/>
+      </w:rPr>
+    </w:lvl>
+  </w:abstractNum>
+  <w:abstractNum w:abstractNumId="19" w15:restartNumberingAfterBreak="0">
+    <w:nsid w:val="76143D3F"/>
+    <w:multiLevelType w:val="multilevel"/>
+    <w:tmpl w:val="BB7E82AC"/>
+    <w:lvl w:ilvl="0">
+      <w:start w:val="1"/>
+      <w:numFmt w:val="bullet"/>
+      <w:lvlText w:val=""/>
+      <w:lvlJc w:val="left"/>
+      <w:pPr>
+        <w:tabs>
+          <w:tab w:val="num" w:pos="720"/>
+        </w:tabs>
+        <w:ind w:left="720" w:hanging="360"/>
+      </w:pPr>
+      <w:rPr>
+        <w:rFonts w:ascii="Symbol" w:hAnsi="Symbol" w:hint="default"/>
+        <w:sz w:val="20"/>
+      </w:rPr>
+    </w:lvl>
+    <w:lvl w:ilvl="1" w:tentative="1">
+      <w:start w:val="1"/>
+      <w:numFmt w:val="bullet"/>
+      <w:lvlText w:val="o"/>
+      <w:lvlJc w:val="left"/>
+      <w:pPr>
+        <w:tabs>
+          <w:tab w:val="num" w:pos="1440"/>
+        </w:tabs>
+        <w:ind w:left="1440" w:hanging="360"/>
+      </w:pPr>
+      <w:rPr>
+        <w:rFonts w:ascii="Courier New" w:hAnsi="Courier New" w:hint="default"/>
+        <w:sz w:val="20"/>
+      </w:rPr>
+    </w:lvl>
+    <w:lvl w:ilvl="2" w:tentative="1">
+      <w:start w:val="1"/>
+      <w:numFmt w:val="bullet"/>
+      <w:lvlText w:val=""/>
+      <w:lvlJc w:val="left"/>
+      <w:pPr>
+        <w:tabs>
+          <w:tab w:val="num" w:pos="2160"/>
+        </w:tabs>
+        <w:ind w:left="2160" w:hanging="360"/>
+      </w:pPr>
+      <w:rPr>
+        <w:rFonts w:ascii="Wingdings" w:hAnsi="Wingdings" w:hint="default"/>
+        <w:sz w:val="20"/>
+      </w:rPr>
+    </w:lvl>
+    <w:lvl w:ilvl="3" w:tentative="1">
+      <w:start w:val="1"/>
+      <w:numFmt w:val="bullet"/>
+      <w:lvlText w:val=""/>
+      <w:lvlJc w:val="left"/>
+      <w:pPr>
+        <w:tabs>
+          <w:tab w:val="num" w:pos="2880"/>
+        </w:tabs>
+        <w:ind w:left="2880" w:hanging="360"/>
+      </w:pPr>
+      <w:rPr>
+        <w:rFonts w:ascii="Wingdings" w:hAnsi="Wingdings" w:hint="default"/>
+        <w:sz w:val="20"/>
+      </w:rPr>
+    </w:lvl>
+    <w:lvl w:ilvl="4" w:tentative="1">
+      <w:start w:val="1"/>
+      <w:numFmt w:val="bullet"/>
+      <w:lvlText w:val=""/>
+      <w:lvlJc w:val="left"/>
+      <w:pPr>
+        <w:tabs>
+          <w:tab w:val="num" w:pos="3600"/>
+        </w:tabs>
+        <w:ind w:left="3600" w:hanging="360"/>
+      </w:pPr>
+      <w:rPr>
+        <w:rFonts w:ascii="Wingdings" w:hAnsi="Wingdings" w:hint="default"/>
+        <w:sz w:val="20"/>
+      </w:rPr>
+    </w:lvl>
+    <w:lvl w:ilvl="5" w:tentative="1">
+      <w:start w:val="1"/>
+      <w:numFmt w:val="bullet"/>
+      <w:lvlText w:val=""/>
+      <w:lvlJc w:val="left"/>
+      <w:pPr>
+        <w:tabs>
+          <w:tab w:val="num" w:pos="4320"/>
+        </w:tabs>
+        <w:ind w:left="4320" w:hanging="360"/>
+      </w:pPr>
+      <w:rPr>
+        <w:rFonts w:ascii="Wingdings" w:hAnsi="Wingdings" w:hint="default"/>
+        <w:sz w:val="20"/>
+      </w:rPr>
+    </w:lvl>
+    <w:lvl w:ilvl="6" w:tentative="1">
+      <w:start w:val="1"/>
+      <w:numFmt w:val="bullet"/>
+      <w:lvlText w:val=""/>
+      <w:lvlJc w:val="left"/>
+      <w:pPr>
+        <w:tabs>
+          <w:tab w:val="num" w:pos="5040"/>
+        </w:tabs>
+        <w:ind w:left="5040" w:hanging="360"/>
+      </w:pPr>
+      <w:rPr>
+        <w:rFonts w:ascii="Wingdings" w:hAnsi="Wingdings" w:hint="default"/>
+        <w:sz w:val="20"/>
+      </w:rPr>
+    </w:lvl>
+    <w:lvl w:ilvl="7" w:tentative="1">
+      <w:start w:val="1"/>
+      <w:numFmt w:val="bullet"/>
+      <w:lvlText w:val=""/>
+      <w:lvlJc w:val="left"/>
+      <w:pPr>
+        <w:tabs>
+          <w:tab w:val="num" w:pos="5760"/>
+        </w:tabs>
+        <w:ind w:left="5760" w:hanging="360"/>
+      </w:pPr>
+      <w:rPr>
+        <w:rFonts w:ascii="Wingdings" w:hAnsi="Wingdings" w:hint="default"/>
+        <w:sz w:val="20"/>
+      </w:rPr>
+    </w:lvl>
+    <w:lvl w:ilvl="8" w:tentative="1">
+      <w:start w:val="1"/>
+      <w:numFmt w:val="bullet"/>
+      <w:lvlText w:val=""/>
+      <w:lvlJc w:val="left"/>
+      <w:pPr>
+        <w:tabs>
+          <w:tab w:val="num" w:pos="6480"/>
+        </w:tabs>
+        <w:ind w:left="6480" w:hanging="360"/>
+      </w:pPr>
+      <w:rPr>
+        <w:rFonts w:ascii="Wingdings" w:hAnsi="Wingdings" w:hint="default"/>
+        <w:sz w:val="20"/>
+      </w:rPr>
+    </w:lvl>
+  </w:abstractNum>
+  <w:abstractNum w:abstractNumId="20" w15:restartNumberingAfterBreak="0">
     <w:nsid w:val="7FC21B5C"/>
     <w:multiLevelType w:val="multilevel"/>
     <w:tmpl w:val="9D203ADA"/>
@@ -2702,31 +6713,67 @@
     </w:lvl>
   </w:abstractNum>
   <w:num w:numId="1" w16cid:durableId="992878047">
+    <w:abstractNumId w:val="8"/>
+  </w:num>
+  <w:num w:numId="2" w16cid:durableId="1137335926">
     <w:abstractNumId w:val="4"/>
   </w:num>
-  <w:num w:numId="2" w16cid:durableId="1137335926">
+  <w:num w:numId="3" w16cid:durableId="1335566667">
     <w:abstractNumId w:val="3"/>
   </w:num>
-  <w:num w:numId="3" w16cid:durableId="1335566667">
-    <w:abstractNumId w:val="2"/>
-  </w:num>
   <w:num w:numId="4" w16cid:durableId="2033724074">
-    <w:abstractNumId w:val="6"/>
+    <w:abstractNumId w:val="15"/>
   </w:num>
   <w:num w:numId="5" w16cid:durableId="1694383343">
     <w:abstractNumId w:val="0"/>
   </w:num>
   <w:num w:numId="6" w16cid:durableId="370152406">
-    <w:abstractNumId w:val="5"/>
+    <w:abstractNumId w:val="13"/>
   </w:num>
   <w:num w:numId="7" w16cid:durableId="1970815450">
+    <w:abstractNumId w:val="2"/>
+  </w:num>
+  <w:num w:numId="8" w16cid:durableId="377824857">
+    <w:abstractNumId w:val="20"/>
+  </w:num>
+  <w:num w:numId="9" w16cid:durableId="1984038644">
+    <w:abstractNumId w:val="16"/>
+  </w:num>
+  <w:num w:numId="10" w16cid:durableId="838230458">
+    <w:abstractNumId w:val="6"/>
+  </w:num>
+  <w:num w:numId="11" w16cid:durableId="1665694330">
+    <w:abstractNumId w:val="18"/>
+  </w:num>
+  <w:num w:numId="12" w16cid:durableId="1465079215">
+    <w:abstractNumId w:val="17"/>
+  </w:num>
+  <w:num w:numId="13" w16cid:durableId="1004623374">
+    <w:abstractNumId w:val="11"/>
+  </w:num>
+  <w:num w:numId="14" w16cid:durableId="551966997">
+    <w:abstractNumId w:val="12"/>
+  </w:num>
+  <w:num w:numId="15" w16cid:durableId="1056203684">
+    <w:abstractNumId w:val="9"/>
+  </w:num>
+  <w:num w:numId="16" w16cid:durableId="276913363">
+    <w:abstractNumId w:val="10"/>
+  </w:num>
+  <w:num w:numId="17" w16cid:durableId="741872256">
+    <w:abstractNumId w:val="7"/>
+  </w:num>
+  <w:num w:numId="18" w16cid:durableId="847141258">
+    <w:abstractNumId w:val="19"/>
+  </w:num>
+  <w:num w:numId="19" w16cid:durableId="253440958">
+    <w:abstractNumId w:val="14"/>
+  </w:num>
+  <w:num w:numId="20" w16cid:durableId="1772965184">
     <w:abstractNumId w:val="1"/>
   </w:num>
-  <w:num w:numId="8" w16cid:durableId="377824857">
-    <w:abstractNumId w:val="8"/>
-  </w:num>
-  <w:num w:numId="9" w16cid:durableId="1984038644">
-    <w:abstractNumId w:val="7"/>
+  <w:num w:numId="21" w16cid:durableId="1533105247">
+    <w:abstractNumId w:val="5"/>
   </w:num>
 </w:numbering>
 </file>

</xml_diff>